<commit_message>
Update m52 speeduino operating instructions.docx
</commit_message>
<xml_diff>
--- a/m52 PnP/m52 speeduino operating instructions.docx
+++ b/m52 PnP/m52 speeduino operating instructions.docx
@@ -68,7 +68,6 @@
             <w:rPr>
               <w:rFonts w:eastAsiaTheme="minorEastAsia"/>
               <w:noProof/>
-              <w:lang w:val="fi-FI" w:eastAsia="fi-FI"/>
             </w:rPr>
           </w:pPr>
           <w:r>
@@ -80,7 +79,7 @@
           <w:r>
             <w:fldChar w:fldCharType="separate"/>
           </w:r>
-          <w:hyperlink w:anchor="_Toc8388836" w:history="1">
+          <w:hyperlink w:anchor="_Toc25826938" w:history="1">
             <w:r>
               <w:rPr>
                 <w:rStyle w:val="Hyperlink"/>
@@ -92,7 +91,6 @@
               <w:rPr>
                 <w:rFonts w:eastAsiaTheme="minorEastAsia"/>
                 <w:noProof/>
-                <w:lang w:val="fi-FI" w:eastAsia="fi-FI"/>
               </w:rPr>
               <w:tab/>
             </w:r>
@@ -122,7 +120,7 @@
                 <w:noProof/>
                 <w:webHidden/>
               </w:rPr>
-              <w:instrText xml:space="preserve"> PAGEREF _Toc8388836 \h </w:instrText>
+              <w:instrText xml:space="preserve"> PAGEREF _Toc25826938 \h </w:instrText>
             </w:r>
             <w:r>
               <w:rPr>
@@ -163,10 +161,9 @@
             <w:rPr>
               <w:rFonts w:eastAsiaTheme="minorEastAsia"/>
               <w:noProof/>
-              <w:lang w:val="fi-FI" w:eastAsia="fi-FI"/>
             </w:rPr>
           </w:pPr>
-          <w:hyperlink w:anchor="_Toc8388837" w:history="1">
+          <w:hyperlink w:anchor="_Toc25826939" w:history="1">
             <w:r>
               <w:rPr>
                 <w:rStyle w:val="Hyperlink"/>
@@ -178,7 +175,6 @@
               <w:rPr>
                 <w:rFonts w:eastAsiaTheme="minorEastAsia"/>
                 <w:noProof/>
-                <w:lang w:val="fi-FI" w:eastAsia="fi-FI"/>
               </w:rPr>
               <w:tab/>
             </w:r>
@@ -187,7 +183,7 @@
                 <w:rStyle w:val="Hyperlink"/>
                 <w:noProof/>
               </w:rPr>
-              <w:t>Connecting to a car</w:t>
+              <w:t>Installing to the car</w:t>
             </w:r>
             <w:r>
               <w:rPr>
@@ -208,7 +204,7 @@
                 <w:noProof/>
                 <w:webHidden/>
               </w:rPr>
-              <w:instrText xml:space="preserve"> PAGEREF _Toc8388837 \h </w:instrText>
+              <w:instrText xml:space="preserve"> PAGEREF _Toc25826939 \h </w:instrText>
             </w:r>
             <w:r>
               <w:rPr>
@@ -249,10 +245,9 @@
             <w:rPr>
               <w:rFonts w:eastAsiaTheme="minorEastAsia"/>
               <w:noProof/>
-              <w:lang w:val="fi-FI" w:eastAsia="fi-FI"/>
             </w:rPr>
           </w:pPr>
-          <w:hyperlink w:anchor="_Toc8388838" w:history="1">
+          <w:hyperlink w:anchor="_Toc25826940" w:history="1">
             <w:r>
               <w:rPr>
                 <w:rStyle w:val="Hyperlink"/>
@@ -265,7 +260,6 @@
               <w:rPr>
                 <w:rFonts w:eastAsiaTheme="minorEastAsia"/>
                 <w:noProof/>
-                <w:lang w:val="fi-FI" w:eastAsia="fi-FI"/>
               </w:rPr>
               <w:tab/>
             </w:r>
@@ -275,7 +269,7 @@
                 <w:noProof/>
                 <w:lang w:val="fi-FI"/>
               </w:rPr>
-              <w:t>Kytkeminen tietokoneeseen</w:t>
+              <w:t>Connecting to PC</w:t>
             </w:r>
             <w:r>
               <w:rPr>
@@ -296,7 +290,7 @@
                 <w:noProof/>
                 <w:webHidden/>
               </w:rPr>
-              <w:instrText xml:space="preserve"> PAGEREF _Toc8388838 \h </w:instrText>
+              <w:instrText xml:space="preserve"> PAGEREF _Toc25826940 \h </w:instrText>
             </w:r>
             <w:r>
               <w:rPr>
@@ -337,10 +331,9 @@
             <w:rPr>
               <w:rFonts w:eastAsiaTheme="minorEastAsia"/>
               <w:noProof/>
-              <w:lang w:val="fi-FI" w:eastAsia="fi-FI"/>
             </w:rPr>
           </w:pPr>
-          <w:hyperlink w:anchor="_Toc8388839" w:history="1">
+          <w:hyperlink w:anchor="_Toc25826941" w:history="1">
             <w:r>
               <w:rPr>
                 <w:rStyle w:val="Hyperlink"/>
@@ -352,7 +345,6 @@
               <w:rPr>
                 <w:rFonts w:eastAsiaTheme="minorEastAsia"/>
                 <w:noProof/>
-                <w:lang w:val="fi-FI" w:eastAsia="fi-FI"/>
               </w:rPr>
               <w:tab/>
             </w:r>
@@ -382,7 +374,7 @@
                 <w:noProof/>
                 <w:webHidden/>
               </w:rPr>
-              <w:instrText xml:space="preserve"> PAGEREF _Toc8388839 \h </w:instrText>
+              <w:instrText xml:space="preserve"> PAGEREF _Toc25826941 \h </w:instrText>
             </w:r>
             <w:r>
               <w:rPr>
@@ -423,10 +415,9 @@
             <w:rPr>
               <w:rFonts w:eastAsiaTheme="minorEastAsia"/>
               <w:noProof/>
-              <w:lang w:val="fi-FI" w:eastAsia="fi-FI"/>
             </w:rPr>
           </w:pPr>
-          <w:hyperlink w:anchor="_Toc8388840" w:history="1">
+          <w:hyperlink w:anchor="_Toc25826942" w:history="1">
             <w:r>
               <w:rPr>
                 <w:rStyle w:val="Hyperlink"/>
@@ -438,7 +429,6 @@
               <w:rPr>
                 <w:rFonts w:eastAsiaTheme="minorEastAsia"/>
                 <w:noProof/>
-                <w:lang w:val="fi-FI" w:eastAsia="fi-FI"/>
               </w:rPr>
               <w:tab/>
             </w:r>
@@ -468,7 +458,7 @@
                 <w:noProof/>
                 <w:webHidden/>
               </w:rPr>
-              <w:instrText xml:space="preserve"> PAGEREF _Toc8388840 \h </w:instrText>
+              <w:instrText xml:space="preserve"> PAGEREF _Toc25826942 \h </w:instrText>
             </w:r>
             <w:r>
               <w:rPr>
@@ -509,10 +499,9 @@
             <w:rPr>
               <w:rFonts w:eastAsiaTheme="minorEastAsia"/>
               <w:noProof/>
-              <w:lang w:val="fi-FI" w:eastAsia="fi-FI"/>
             </w:rPr>
           </w:pPr>
-          <w:hyperlink w:anchor="_Toc8388841" w:history="1">
+          <w:hyperlink w:anchor="_Toc25826943" w:history="1">
             <w:r>
               <w:rPr>
                 <w:rStyle w:val="Hyperlink"/>
@@ -524,7 +513,6 @@
               <w:rPr>
                 <w:rFonts w:eastAsiaTheme="minorEastAsia"/>
                 <w:noProof/>
-                <w:lang w:val="fi-FI" w:eastAsia="fi-FI"/>
               </w:rPr>
               <w:tab/>
             </w:r>
@@ -533,6 +521,90 @@
                 <w:rStyle w:val="Hyperlink"/>
                 <w:noProof/>
               </w:rPr>
+              <w:t>USB-Cable</w:t>
+            </w:r>
+            <w:r>
+              <w:rPr>
+                <w:noProof/>
+                <w:webHidden/>
+              </w:rPr>
+              <w:tab/>
+            </w:r>
+            <w:r>
+              <w:rPr>
+                <w:noProof/>
+                <w:webHidden/>
+              </w:rPr>
+              <w:fldChar w:fldCharType="begin"/>
+            </w:r>
+            <w:r>
+              <w:rPr>
+                <w:noProof/>
+                <w:webHidden/>
+              </w:rPr>
+              <w:instrText xml:space="preserve"> PAGEREF _Toc25826943 \h </w:instrText>
+            </w:r>
+            <w:r>
+              <w:rPr>
+                <w:noProof/>
+                <w:webHidden/>
+              </w:rPr>
+            </w:r>
+            <w:r>
+              <w:rPr>
+                <w:noProof/>
+                <w:webHidden/>
+              </w:rPr>
+              <w:fldChar w:fldCharType="separate"/>
+            </w:r>
+            <w:r>
+              <w:rPr>
+                <w:noProof/>
+                <w:webHidden/>
+              </w:rPr>
+              <w:t>4</w:t>
+            </w:r>
+            <w:r>
+              <w:rPr>
+                <w:noProof/>
+                <w:webHidden/>
+              </w:rPr>
+              <w:fldChar w:fldCharType="end"/>
+            </w:r>
+          </w:hyperlink>
+        </w:p>
+        <w:p>
+          <w:pPr>
+            <w:pStyle w:val="TOC3"/>
+            <w:tabs>
+              <w:tab w:val="left" w:pos="880"/>
+              <w:tab w:val="right" w:leader="dot" w:pos="9350"/>
+            </w:tabs>
+            <w:rPr>
+              <w:rFonts w:eastAsiaTheme="minorEastAsia"/>
+              <w:noProof/>
+            </w:rPr>
+          </w:pPr>
+          <w:hyperlink w:anchor="_Toc25826944" w:history="1">
+            <w:r>
+              <w:rPr>
+                <w:rStyle w:val="Hyperlink"/>
+                <w:noProof/>
+              </w:rPr>
+              <w:t>4.</w:t>
+            </w:r>
+            <w:r>
+              <w:rPr>
+                <w:rFonts w:eastAsiaTheme="minorEastAsia"/>
+                <w:noProof/>
+              </w:rPr>
+              <w:tab/>
+            </w:r>
+            <w:r>
+              <w:rPr>
+                <w:rStyle w:val="Hyperlink"/>
+                <w:noProof/>
+              </w:rPr>
               <w:t>Connecting to TunerStudio</w:t>
             </w:r>
             <w:r>
@@ -554,7 +626,7 @@
                 <w:noProof/>
                 <w:webHidden/>
               </w:rPr>
-              <w:instrText xml:space="preserve"> PAGEREF _Toc8388841 \h </w:instrText>
+              <w:instrText xml:space="preserve"> PAGEREF _Toc25826944 \h </w:instrText>
             </w:r>
             <w:r>
               <w:rPr>
@@ -574,7 +646,7 @@
                 <w:noProof/>
                 <w:webHidden/>
               </w:rPr>
-              <w:t>4</w:t>
+              <w:t>5</w:t>
             </w:r>
             <w:r>
               <w:rPr>
@@ -595,10 +667,9 @@
             <w:rPr>
               <w:rFonts w:eastAsiaTheme="minorEastAsia"/>
               <w:noProof/>
-              <w:lang w:val="fi-FI" w:eastAsia="fi-FI"/>
             </w:rPr>
           </w:pPr>
-          <w:hyperlink w:anchor="_Toc8388842" w:history="1">
+          <w:hyperlink w:anchor="_Toc25826945" w:history="1">
             <w:r>
               <w:rPr>
                 <w:rStyle w:val="Hyperlink"/>
@@ -610,7 +681,6 @@
               <w:rPr>
                 <w:rFonts w:eastAsiaTheme="minorEastAsia"/>
                 <w:noProof/>
-                <w:lang w:val="fi-FI" w:eastAsia="fi-FI"/>
               </w:rPr>
               <w:tab/>
             </w:r>
@@ -640,7 +710,7 @@
                 <w:noProof/>
                 <w:webHidden/>
               </w:rPr>
-              <w:instrText xml:space="preserve"> PAGEREF _Toc8388842 \h </w:instrText>
+              <w:instrText xml:space="preserve"> PAGEREF _Toc25826945 \h </w:instrText>
             </w:r>
             <w:r>
               <w:rPr>
@@ -681,10 +751,9 @@
             <w:rPr>
               <w:rFonts w:eastAsiaTheme="minorEastAsia"/>
               <w:noProof/>
-              <w:lang w:val="fi-FI" w:eastAsia="fi-FI"/>
             </w:rPr>
           </w:pPr>
-          <w:hyperlink w:anchor="_Toc8388843" w:history="1">
+          <w:hyperlink w:anchor="_Toc25826946" w:history="1">
             <w:r>
               <w:rPr>
                 <w:rStyle w:val="Hyperlink"/>
@@ -697,7 +766,6 @@
               <w:rPr>
                 <w:rFonts w:eastAsiaTheme="minorEastAsia"/>
                 <w:noProof/>
-                <w:lang w:val="fi-FI" w:eastAsia="fi-FI"/>
               </w:rPr>
               <w:tab/>
             </w:r>
@@ -728,7 +796,7 @@
                 <w:noProof/>
                 <w:webHidden/>
               </w:rPr>
-              <w:instrText xml:space="preserve"> PAGEREF _Toc8388843 \h </w:instrText>
+              <w:instrText xml:space="preserve"> PAGEREF _Toc25826946 \h </w:instrText>
             </w:r>
             <w:r>
               <w:rPr>
@@ -769,10 +837,9 @@
             <w:rPr>
               <w:rFonts w:eastAsiaTheme="minorEastAsia"/>
               <w:noProof/>
-              <w:lang w:val="fi-FI" w:eastAsia="fi-FI"/>
             </w:rPr>
           </w:pPr>
-          <w:hyperlink w:anchor="_Toc8388844" w:history="1">
+          <w:hyperlink w:anchor="_Toc25826947" w:history="1">
             <w:r>
               <w:rPr>
                 <w:rStyle w:val="Hyperlink"/>
@@ -784,7 +851,6 @@
               <w:rPr>
                 <w:rFonts w:eastAsiaTheme="minorEastAsia"/>
                 <w:noProof/>
-                <w:lang w:val="fi-FI" w:eastAsia="fi-FI"/>
               </w:rPr>
               <w:tab/>
             </w:r>
@@ -814,7 +880,7 @@
                 <w:noProof/>
                 <w:webHidden/>
               </w:rPr>
-              <w:instrText xml:space="preserve"> PAGEREF _Toc8388844 \h </w:instrText>
+              <w:instrText xml:space="preserve"> PAGEREF _Toc25826947 \h </w:instrText>
             </w:r>
             <w:r>
               <w:rPr>
@@ -855,10 +921,9 @@
             <w:rPr>
               <w:rFonts w:eastAsiaTheme="minorEastAsia"/>
               <w:noProof/>
-              <w:lang w:val="fi-FI" w:eastAsia="fi-FI"/>
             </w:rPr>
           </w:pPr>
-          <w:hyperlink w:anchor="_Toc8388845" w:history="1">
+          <w:hyperlink w:anchor="_Toc25826948" w:history="1">
             <w:r>
               <w:rPr>
                 <w:rStyle w:val="Hyperlink"/>
@@ -871,7 +936,6 @@
               <w:rPr>
                 <w:rFonts w:eastAsiaTheme="minorEastAsia"/>
                 <w:noProof/>
-                <w:lang w:val="fi-FI" w:eastAsia="fi-FI"/>
               </w:rPr>
               <w:tab/>
             </w:r>
@@ -902,7 +966,7 @@
                 <w:noProof/>
                 <w:webHidden/>
               </w:rPr>
-              <w:instrText xml:space="preserve"> PAGEREF _Toc8388845 \h </w:instrText>
+              <w:instrText xml:space="preserve"> PAGEREF _Toc25826948 \h </w:instrText>
             </w:r>
             <w:r>
               <w:rPr>
@@ -943,10 +1007,9 @@
             <w:rPr>
               <w:rFonts w:eastAsiaTheme="minorEastAsia"/>
               <w:noProof/>
-              <w:lang w:val="fi-FI" w:eastAsia="fi-FI"/>
             </w:rPr>
           </w:pPr>
-          <w:hyperlink w:anchor="_Toc8388846" w:history="1">
+          <w:hyperlink w:anchor="_Toc25826949" w:history="1">
             <w:r>
               <w:rPr>
                 <w:rStyle w:val="Hyperlink"/>
@@ -958,7 +1021,6 @@
               <w:rPr>
                 <w:rFonts w:eastAsiaTheme="minorEastAsia"/>
                 <w:noProof/>
-                <w:lang w:val="fi-FI" w:eastAsia="fi-FI"/>
               </w:rPr>
               <w:tab/>
             </w:r>
@@ -989,7 +1051,7 @@
                 <w:noProof/>
                 <w:webHidden/>
               </w:rPr>
-              <w:instrText xml:space="preserve"> PAGEREF _Toc8388846 \h </w:instrText>
+              <w:instrText xml:space="preserve"> PAGEREF _Toc25826949 \h </w:instrText>
             </w:r>
             <w:r>
               <w:rPr>
@@ -1009,7 +1071,7 @@
                 <w:noProof/>
                 <w:webHidden/>
               </w:rPr>
-              <w:t>10</w:t>
+              <w:t>11</w:t>
             </w:r>
             <w:r>
               <w:rPr>
@@ -1030,10 +1092,9 @@
             <w:rPr>
               <w:rFonts w:eastAsiaTheme="minorEastAsia"/>
               <w:noProof/>
-              <w:lang w:val="fi-FI" w:eastAsia="fi-FI"/>
             </w:rPr>
           </w:pPr>
-          <w:hyperlink w:anchor="_Toc8388847" w:history="1">
+          <w:hyperlink w:anchor="_Toc25826950" w:history="1">
             <w:r>
               <w:rPr>
                 <w:rStyle w:val="Hyperlink"/>
@@ -1046,7 +1107,6 @@
               <w:rPr>
                 <w:rFonts w:eastAsiaTheme="minorEastAsia"/>
                 <w:noProof/>
-                <w:lang w:val="fi-FI" w:eastAsia="fi-FI"/>
               </w:rPr>
               <w:tab/>
             </w:r>
@@ -1077,7 +1137,7 @@
                 <w:noProof/>
                 <w:webHidden/>
               </w:rPr>
-              <w:instrText xml:space="preserve"> PAGEREF _Toc8388847 \h </w:instrText>
+              <w:instrText xml:space="preserve"> PAGEREF _Toc25826950 \h </w:instrText>
             </w:r>
             <w:r>
               <w:rPr>
@@ -1097,7 +1157,7 @@
                 <w:noProof/>
                 <w:webHidden/>
               </w:rPr>
-              <w:t>11</w:t>
+              <w:t>12</w:t>
             </w:r>
             <w:r>
               <w:rPr>
@@ -1118,10 +1178,9 @@
             <w:rPr>
               <w:rFonts w:eastAsiaTheme="minorEastAsia"/>
               <w:noProof/>
-              <w:lang w:val="fi-FI" w:eastAsia="fi-FI"/>
             </w:rPr>
           </w:pPr>
-          <w:hyperlink w:anchor="_Toc8388848" w:history="1">
+          <w:hyperlink w:anchor="_Toc25826951" w:history="1">
             <w:r>
               <w:rPr>
                 <w:rStyle w:val="Hyperlink"/>
@@ -1133,7 +1192,6 @@
               <w:rPr>
                 <w:rFonts w:eastAsiaTheme="minorEastAsia"/>
                 <w:noProof/>
-                <w:lang w:val="fi-FI" w:eastAsia="fi-FI"/>
               </w:rPr>
               <w:tab/>
             </w:r>
@@ -1163,7 +1221,7 @@
                 <w:noProof/>
                 <w:webHidden/>
               </w:rPr>
-              <w:instrText xml:space="preserve"> PAGEREF _Toc8388848 \h </w:instrText>
+              <w:instrText xml:space="preserve"> PAGEREF _Toc25826951 \h </w:instrText>
             </w:r>
             <w:r>
               <w:rPr>
@@ -1183,7 +1241,7 @@
                 <w:noProof/>
                 <w:webHidden/>
               </w:rPr>
-              <w:t>12</w:t>
+              <w:t>13</w:t>
             </w:r>
             <w:r>
               <w:rPr>
@@ -1204,10 +1262,9 @@
             <w:rPr>
               <w:rFonts w:eastAsiaTheme="minorEastAsia"/>
               <w:noProof/>
-              <w:lang w:val="fi-FI" w:eastAsia="fi-FI"/>
             </w:rPr>
           </w:pPr>
-          <w:hyperlink w:anchor="_Toc8388849" w:history="1">
+          <w:hyperlink w:anchor="_Toc25826952" w:history="1">
             <w:r>
               <w:rPr>
                 <w:rStyle w:val="Hyperlink"/>
@@ -1219,7 +1276,6 @@
               <w:rPr>
                 <w:rFonts w:eastAsiaTheme="minorEastAsia"/>
                 <w:noProof/>
-                <w:lang w:val="fi-FI" w:eastAsia="fi-FI"/>
               </w:rPr>
               <w:tab/>
             </w:r>
@@ -1250,7 +1306,7 @@
                 <w:noProof/>
                 <w:webHidden/>
               </w:rPr>
-              <w:instrText xml:space="preserve"> PAGEREF _Toc8388849 \h </w:instrText>
+              <w:instrText xml:space="preserve"> PAGEREF _Toc25826952 \h </w:instrText>
             </w:r>
             <w:r>
               <w:rPr>
@@ -1270,7 +1326,7 @@
                 <w:noProof/>
                 <w:webHidden/>
               </w:rPr>
-              <w:t>12</w:t>
+              <w:t>13</w:t>
             </w:r>
             <w:r>
               <w:rPr>
@@ -1291,10 +1347,9 @@
             <w:rPr>
               <w:rFonts w:eastAsiaTheme="minorEastAsia"/>
               <w:noProof/>
-              <w:lang w:val="fi-FI" w:eastAsia="fi-FI"/>
             </w:rPr>
           </w:pPr>
-          <w:hyperlink w:anchor="_Toc8388850" w:history="1">
+          <w:hyperlink w:anchor="_Toc25826953" w:history="1">
             <w:r>
               <w:rPr>
                 <w:rStyle w:val="Hyperlink"/>
@@ -1307,7 +1362,6 @@
               <w:rPr>
                 <w:rFonts w:eastAsiaTheme="minorEastAsia"/>
                 <w:noProof/>
-                <w:lang w:val="fi-FI" w:eastAsia="fi-FI"/>
               </w:rPr>
               <w:tab/>
             </w:r>
@@ -1338,7 +1392,7 @@
                 <w:noProof/>
                 <w:webHidden/>
               </w:rPr>
-              <w:instrText xml:space="preserve"> PAGEREF _Toc8388850 \h </w:instrText>
+              <w:instrText xml:space="preserve"> PAGEREF _Toc25826953 \h </w:instrText>
             </w:r>
             <w:r>
               <w:rPr>
@@ -1358,7 +1412,7 @@
                 <w:noProof/>
                 <w:webHidden/>
               </w:rPr>
-              <w:t>12</w:t>
+              <w:t>13</w:t>
             </w:r>
             <w:r>
               <w:rPr>
@@ -1379,10 +1433,9 @@
             <w:rPr>
               <w:rFonts w:eastAsiaTheme="minorEastAsia"/>
               <w:noProof/>
-              <w:lang w:val="fi-FI" w:eastAsia="fi-FI"/>
             </w:rPr>
           </w:pPr>
-          <w:hyperlink w:anchor="_Toc8388851" w:history="1">
+          <w:hyperlink w:anchor="_Toc25826954" w:history="1">
             <w:r>
               <w:rPr>
                 <w:rStyle w:val="Hyperlink"/>
@@ -1394,7 +1447,6 @@
               <w:rPr>
                 <w:rFonts w:eastAsiaTheme="minorEastAsia"/>
                 <w:noProof/>
-                <w:lang w:val="fi-FI" w:eastAsia="fi-FI"/>
               </w:rPr>
               <w:tab/>
             </w:r>
@@ -1424,7 +1476,7 @@
                 <w:noProof/>
                 <w:webHidden/>
               </w:rPr>
-              <w:instrText xml:space="preserve"> PAGEREF _Toc8388851 \h </w:instrText>
+              <w:instrText xml:space="preserve"> PAGEREF _Toc25826954 \h </w:instrText>
             </w:r>
             <w:r>
               <w:rPr>
@@ -1444,7 +1496,177 @@
                 <w:noProof/>
                 <w:webHidden/>
               </w:rPr>
-              <w:t>14</w:t>
+              <w:t>15</w:t>
+            </w:r>
+            <w:r>
+              <w:rPr>
+                <w:noProof/>
+                <w:webHidden/>
+              </w:rPr>
+              <w:fldChar w:fldCharType="end"/>
+            </w:r>
+          </w:hyperlink>
+        </w:p>
+        <w:p>
+          <w:pPr>
+            <w:pStyle w:val="TOC2"/>
+            <w:tabs>
+              <w:tab w:val="left" w:pos="660"/>
+              <w:tab w:val="right" w:leader="dot" w:pos="9350"/>
+            </w:tabs>
+            <w:rPr>
+              <w:rFonts w:eastAsiaTheme="minorEastAsia"/>
+              <w:noProof/>
+            </w:rPr>
+          </w:pPr>
+          <w:hyperlink w:anchor="_Toc25826955" w:history="1">
+            <w:r>
+              <w:rPr>
+                <w:rStyle w:val="Hyperlink"/>
+                <w:noProof/>
+              </w:rPr>
+              <w:t>3.</w:t>
+            </w:r>
+            <w:r>
+              <w:rPr>
+                <w:rFonts w:eastAsiaTheme="minorEastAsia"/>
+                <w:noProof/>
+              </w:rPr>
+              <w:tab/>
+            </w:r>
+            <w:r>
+              <w:rPr>
+                <w:rStyle w:val="Hyperlink"/>
+                <w:noProof/>
+              </w:rPr>
+              <w:t>Boost solenoid and relay control</w:t>
+            </w:r>
+            <w:r>
+              <w:rPr>
+                <w:noProof/>
+                <w:webHidden/>
+              </w:rPr>
+              <w:tab/>
+            </w:r>
+            <w:r>
+              <w:rPr>
+                <w:noProof/>
+                <w:webHidden/>
+              </w:rPr>
+              <w:fldChar w:fldCharType="begin"/>
+            </w:r>
+            <w:r>
+              <w:rPr>
+                <w:noProof/>
+                <w:webHidden/>
+              </w:rPr>
+              <w:instrText xml:space="preserve"> PAGEREF _Toc25826955 \h </w:instrText>
+            </w:r>
+            <w:r>
+              <w:rPr>
+                <w:noProof/>
+                <w:webHidden/>
+              </w:rPr>
+            </w:r>
+            <w:r>
+              <w:rPr>
+                <w:noProof/>
+                <w:webHidden/>
+              </w:rPr>
+              <w:fldChar w:fldCharType="separate"/>
+            </w:r>
+            <w:r>
+              <w:rPr>
+                <w:noProof/>
+                <w:webHidden/>
+              </w:rPr>
+              <w:t>15</w:t>
+            </w:r>
+            <w:r>
+              <w:rPr>
+                <w:noProof/>
+                <w:webHidden/>
+              </w:rPr>
+              <w:fldChar w:fldCharType="end"/>
+            </w:r>
+          </w:hyperlink>
+        </w:p>
+        <w:p>
+          <w:pPr>
+            <w:pStyle w:val="TOC2"/>
+            <w:tabs>
+              <w:tab w:val="left" w:pos="660"/>
+              <w:tab w:val="right" w:leader="dot" w:pos="9350"/>
+            </w:tabs>
+            <w:rPr>
+              <w:rFonts w:eastAsiaTheme="minorEastAsia"/>
+              <w:noProof/>
+            </w:rPr>
+          </w:pPr>
+          <w:hyperlink w:anchor="_Toc25826956" w:history="1">
+            <w:r>
+              <w:rPr>
+                <w:rStyle w:val="Hyperlink"/>
+                <w:noProof/>
+                <w:lang w:val="fi-FI"/>
+              </w:rPr>
+              <w:t>4.</w:t>
+            </w:r>
+            <w:r>
+              <w:rPr>
+                <w:rFonts w:eastAsiaTheme="minorEastAsia"/>
+                <w:noProof/>
+              </w:rPr>
+              <w:tab/>
+            </w:r>
+            <w:r>
+              <w:rPr>
+                <w:rStyle w:val="Hyperlink"/>
+                <w:noProof/>
+                <w:lang w:val="fi-FI"/>
+              </w:rPr>
+              <w:t>Launch control</w:t>
+            </w:r>
+            <w:r>
+              <w:rPr>
+                <w:noProof/>
+                <w:webHidden/>
+              </w:rPr>
+              <w:tab/>
+            </w:r>
+            <w:r>
+              <w:rPr>
+                <w:noProof/>
+                <w:webHidden/>
+              </w:rPr>
+              <w:fldChar w:fldCharType="begin"/>
+            </w:r>
+            <w:r>
+              <w:rPr>
+                <w:noProof/>
+                <w:webHidden/>
+              </w:rPr>
+              <w:instrText xml:space="preserve"> PAGEREF _Toc25826956 \h </w:instrText>
+            </w:r>
+            <w:r>
+              <w:rPr>
+                <w:noProof/>
+                <w:webHidden/>
+              </w:rPr>
+            </w:r>
+            <w:r>
+              <w:rPr>
+                <w:noProof/>
+                <w:webHidden/>
+              </w:rPr>
+              <w:fldChar w:fldCharType="separate"/>
+            </w:r>
+            <w:r>
+              <w:rPr>
+                <w:noProof/>
+                <w:webHidden/>
+              </w:rPr>
+              <w:t>15</w:t>
             </w:r>
             <w:r>
               <w:rPr>
@@ -1465,10 +1687,9 @@
             <w:rPr>
               <w:rFonts w:eastAsiaTheme="minorEastAsia"/>
               <w:noProof/>
-              <w:lang w:val="fi-FI" w:eastAsia="fi-FI"/>
             </w:rPr>
           </w:pPr>
-          <w:hyperlink w:anchor="_Toc8388852" w:history="1">
+          <w:hyperlink w:anchor="_Toc25826957" w:history="1">
             <w:r>
               <w:rPr>
                 <w:rStyle w:val="Hyperlink"/>
@@ -1480,7 +1701,6 @@
               <w:rPr>
                 <w:rFonts w:eastAsiaTheme="minorEastAsia"/>
                 <w:noProof/>
-                <w:lang w:val="fi-FI" w:eastAsia="fi-FI"/>
               </w:rPr>
               <w:tab/>
             </w:r>
@@ -1510,7 +1730,7 @@
                 <w:noProof/>
                 <w:webHidden/>
               </w:rPr>
-              <w:instrText xml:space="preserve"> PAGEREF _Toc8388852 \h </w:instrText>
+              <w:instrText xml:space="preserve"> PAGEREF _Toc25826957 \h </w:instrText>
             </w:r>
             <w:r>
               <w:rPr>
@@ -1530,7 +1750,7 @@
                 <w:noProof/>
                 <w:webHidden/>
               </w:rPr>
-              <w:t>14</w:t>
+              <w:t>16</w:t>
             </w:r>
             <w:r>
               <w:rPr>
@@ -1574,7 +1794,7 @@
       <w:pPr>
         <w:pStyle w:val="Heading1"/>
       </w:pPr>
-      <w:bookmarkStart w:id="0" w:name="_Toc8388836"/>
+      <w:bookmarkStart w:id="0" w:name="_Toc25826938"/>
       <w:r>
         <w:lastRenderedPageBreak/>
         <w:t>Getting started</w:t>
@@ -1592,7 +1812,7 @@
       <w:pPr>
         <w:pStyle w:val="Heading2"/>
       </w:pPr>
-      <w:bookmarkStart w:id="1" w:name="_Toc8388837"/>
+      <w:bookmarkStart w:id="1" w:name="_Toc25826939"/>
       <w:r>
         <w:t>Installing</w:t>
       </w:r>
@@ -1605,7 +1825,9 @@
       <w:r>
         <w:t xml:space="preserve"> car</w:t>
       </w:r>
+      <w:bookmarkStart w:id="2" w:name="_GoBack"/>
       <w:bookmarkEnd w:id="1"/>
+      <w:bookmarkEnd w:id="2"/>
     </w:p>
     <w:p/>
     <w:p>
@@ -1692,12 +1914,14 @@
           <w:lang w:val="fi-FI"/>
         </w:rPr>
       </w:pPr>
+      <w:bookmarkStart w:id="3" w:name="_Toc25826940"/>
       <w:r>
         <w:rPr>
           <w:lang w:val="fi-FI"/>
         </w:rPr>
         <w:t>Connecting to PC</w:t>
       </w:r>
+      <w:bookmarkEnd w:id="3"/>
     </w:p>
     <w:p>
       <w:pPr>
@@ -1780,7 +2004,7 @@
           <w:lang w:val="en-US"/>
         </w:rPr>
       </w:pPr>
-      <w:bookmarkStart w:id="2" w:name="_Toc8388839"/>
+      <w:bookmarkStart w:id="4" w:name="_Toc25826941"/>
       <w:r>
         <w:t>USB</w:t>
       </w:r>
@@ -1790,7 +2014,7 @@
       <w:r>
         <w:t>connection</w:t>
       </w:r>
-      <w:bookmarkEnd w:id="2"/>
+      <w:bookmarkEnd w:id="4"/>
     </w:p>
     <w:p/>
     <w:p>
@@ -1911,37 +2135,7 @@
           <w:szCs w:val="21"/>
           <w:shd w:val="clear" w:color="auto" w:fill="FFFFFF"/>
         </w:rPr>
-        <w:t>If you don’t know which one your Arduino Mega has, h</w:t>
-      </w:r>
-      <w:r>
-        <w:rPr>
-          <w:rFonts w:cstheme="minorHAnsi"/>
-          <w:color w:val="222222"/>
-          <w:sz w:val="21"/>
-          <w:szCs w:val="21"/>
-          <w:shd w:val="clear" w:color="auto" w:fill="FFFFFF"/>
-        </w:rPr>
-        <w:t>ere</w:t>
-      </w:r>
-      <w:r>
-        <w:rPr>
-          <w:rFonts w:cstheme="minorHAnsi"/>
-          <w:color w:val="222222"/>
-          <w:sz w:val="21"/>
-          <w:szCs w:val="21"/>
-          <w:shd w:val="clear" w:color="auto" w:fill="FFFFFF"/>
-        </w:rPr>
-        <w:t>’</w:t>
-      </w:r>
-      <w:r>
-        <w:rPr>
-          <w:rFonts w:cstheme="minorHAnsi"/>
-          <w:color w:val="222222"/>
-          <w:sz w:val="21"/>
-          <w:szCs w:val="21"/>
-          <w:shd w:val="clear" w:color="auto" w:fill="FFFFFF"/>
-        </w:rPr>
-        <w:t>s how you can tell which one you have by looking your Arduino:</w:t>
+        <w:t>If you don’t know which one your Arduino Mega has, here’s how you can tell which one you have by looking your Arduino:</w:t>
       </w:r>
     </w:p>
     <w:p>
@@ -2184,10 +2378,7 @@
       </w:r>
       <w:proofErr w:type="spellEnd"/>
       <w:r>
-        <w:t xml:space="preserve"> Mega 2560</w:t>
-      </w:r>
-      <w:r>
-        <w:t>”</w:t>
+        <w:t xml:space="preserve"> Mega 2560”</w:t>
       </w:r>
       <w:r>
         <w:t xml:space="preserve"> </w:t>
@@ -2212,11 +2403,11 @@
       <w:pPr>
         <w:pStyle w:val="Heading3"/>
       </w:pPr>
-      <w:bookmarkStart w:id="3" w:name="_Toc8388840"/>
+      <w:bookmarkStart w:id="5" w:name="_Toc25826942"/>
       <w:r>
         <w:t>Bluetooth connection</w:t>
       </w:r>
-      <w:bookmarkEnd w:id="3"/>
+      <w:bookmarkEnd w:id="5"/>
     </w:p>
     <w:p>
       <w:pPr>
@@ -2370,9 +2561,14 @@
       <w:pPr>
         <w:pStyle w:val="Heading3"/>
       </w:pPr>
-      <w:r>
-        <w:t>USB-kaapeli</w:t>
-      </w:r>
+      <w:bookmarkStart w:id="6" w:name="_Toc25826943"/>
+      <w:r>
+        <w:t>USB-</w:t>
+      </w:r>
+      <w:r>
+        <w:t>Cable</w:t>
+      </w:r>
+      <w:bookmarkEnd w:id="6"/>
     </w:p>
     <w:p>
       <w:pPr>
@@ -2429,8 +2625,6 @@
       <w:r>
         <w:t>caused by</w:t>
       </w:r>
-      <w:bookmarkStart w:id="4" w:name="_GoBack"/>
-      <w:bookmarkEnd w:id="4"/>
       <w:r>
         <w:t xml:space="preserve"> the USB cable. In addition, the maximum cable length is 5 meters, but </w:t>
       </w:r>
@@ -2548,11 +2742,11 @@
           <w:lang w:val="en-US"/>
         </w:rPr>
       </w:pPr>
-      <w:bookmarkStart w:id="5" w:name="_Toc8388841"/>
+      <w:bookmarkStart w:id="7" w:name="_Toc25826944"/>
       <w:r>
         <w:t>Connecting to TunerStudio</w:t>
       </w:r>
-      <w:bookmarkEnd w:id="5"/>
+      <w:bookmarkEnd w:id="7"/>
     </w:p>
     <w:p/>
     <w:p>
@@ -2684,6 +2878,9 @@
       <w:r>
         <w:t xml:space="preserve"> and download configuration from the server.</w:t>
       </w:r>
+      <w:r>
+        <w:t xml:space="preserve"> (Only newer TS versions than 3.0.28)</w:t>
+      </w:r>
     </w:p>
     <w:p>
       <w:r>
@@ -2744,15 +2941,27 @@
     <w:p>
       <w:r>
         <w:lastRenderedPageBreak/>
-        <w:t xml:space="preserve">This requires an Internet connection from the machine when you try to connect </w:t>
+        <w:t xml:space="preserve">This </w:t>
+      </w:r>
+      <w:r>
+        <w:t>automatic downloading of the .</w:t>
       </w:r>
       <w:proofErr w:type="spellStart"/>
       <w:r>
-        <w:t>Speeduino</w:t>
+        <w:t>ini</w:t>
       </w:r>
       <w:proofErr w:type="spellEnd"/>
       <w:r>
-        <w:t xml:space="preserve"> to your computer. If the Internet connection is not available or the authentication otherwise fails, the configuration must be added manually. The required files can be found in the </w:t>
+        <w:t xml:space="preserve"> -file works only if your PC has internet connection</w:t>
+      </w:r>
+      <w:r>
+        <w:t xml:space="preserve">. If the Internet connection is not available or the </w:t>
+      </w:r>
+      <w:r>
+        <w:t>detection</w:t>
+      </w:r>
+      <w:r>
+        <w:t xml:space="preserve"> otherwise fails, the configuration must be added manually. The required files can be found in the </w:t>
       </w:r>
       <w:proofErr w:type="spellStart"/>
       <w:r>
@@ -3028,11 +3237,9 @@
       </w:r>
     </w:p>
     <w:p>
-      <w:proofErr w:type="spellStart"/>
-      <w:r>
-        <w:t>Klikkaa</w:t>
-      </w:r>
-      <w:proofErr w:type="spellEnd"/>
+      <w:r>
+        <w:t>Click</w:t>
+      </w:r>
       <w:r>
         <w:t xml:space="preserve"> next.</w:t>
       </w:r>
@@ -3096,6 +3303,20 @@
             </a:graphic>
           </wp:inline>
         </w:drawing>
+      </w:r>
+    </w:p>
+    <w:p>
+      <w:r>
+        <w:t xml:space="preserve">Note! The </w:t>
+      </w:r>
+      <w:r>
+        <w:t>“</w:t>
+      </w:r>
+      <w:r>
+        <w:t>Test Port”</w:t>
+      </w:r>
+      <w:r>
+        <w:t xml:space="preserve"> button works only on TS versions newer than 3.0.28</w:t>
       </w:r>
     </w:p>
     <w:p>
@@ -3205,7 +3426,7 @@
           <w:lang w:val="en-US"/>
         </w:rPr>
       </w:pPr>
-      <w:bookmarkStart w:id="6" w:name="_Toc8388842"/>
+      <w:bookmarkStart w:id="8" w:name="_Toc25826945"/>
       <w:r>
         <w:rPr>
           <w:lang w:val="en-US"/>
@@ -3238,7 +3459,7 @@
         </w:rPr>
         <w:t>start</w:t>
       </w:r>
-      <w:bookmarkEnd w:id="6"/>
+      <w:bookmarkEnd w:id="8"/>
     </w:p>
     <w:p>
       <w:pPr>
@@ -3251,14 +3472,14 @@
           <w:lang w:val="fi-FI"/>
         </w:rPr>
       </w:pPr>
-      <w:bookmarkStart w:id="7" w:name="_Toc8388843"/>
+      <w:bookmarkStart w:id="9" w:name="_Toc25826946"/>
       <w:r>
         <w:rPr>
           <w:lang w:val="fi-FI"/>
         </w:rPr>
         <w:t>Required Fuel</w:t>
       </w:r>
-      <w:bookmarkEnd w:id="7"/>
+      <w:bookmarkEnd w:id="9"/>
     </w:p>
     <w:p>
       <w:pPr>
@@ -3536,11 +3757,11 @@
       <w:pPr>
         <w:pStyle w:val="Heading2"/>
       </w:pPr>
-      <w:bookmarkStart w:id="8" w:name="_Toc8388844"/>
+      <w:bookmarkStart w:id="10" w:name="_Toc25826947"/>
       <w:r>
         <w:t>Injector parameters</w:t>
       </w:r>
-      <w:bookmarkEnd w:id="8"/>
+      <w:bookmarkEnd w:id="10"/>
     </w:p>
     <w:p/>
     <w:p>
@@ -3566,10 +3787,10 @@
         </w:rPr>
         <w:lastRenderedPageBreak/>
         <w:drawing>
-          <wp:inline distT="0" distB="0" distL="0" distR="0" wp14:anchorId="6DAE506A" wp14:editId="757D2873">
-            <wp:extent cx="2504661" cy="3458818"/>
-            <wp:effectExtent l="0" t="0" r="0" b="8890"/>
-            <wp:docPr id="17" name="Picture 17"/>
+          <wp:inline distT="0" distB="0" distL="0" distR="0" wp14:anchorId="2FFE4126" wp14:editId="48162D70">
+            <wp:extent cx="2505075" cy="3512864"/>
+            <wp:effectExtent l="0" t="0" r="0" b="0"/>
+            <wp:docPr id="24" name="Picture 24"/>
             <wp:cNvGraphicFramePr>
               <a:graphicFrameLocks xmlns:a="http://schemas.openxmlformats.org/drawingml/2006/main" noChangeAspect="1"/>
             </wp:cNvGraphicFramePr>
@@ -3589,7 +3810,7 @@
                   <pic:spPr>
                     <a:xfrm>
                       <a:off x="0" y="0"/>
-                      <a:ext cx="2508204" cy="3463710"/>
+                      <a:ext cx="2511745" cy="3522217"/>
                     </a:xfrm>
                     <a:prstGeom prst="rect">
                       <a:avLst/>
@@ -3621,7 +3842,13 @@
     </w:p>
     <w:p>
       <w:r>
-        <w:t xml:space="preserve">Open Time 0,5 </w:t>
+        <w:t>Open Time 0,</w:t>
+      </w:r>
+      <w:r>
+        <w:t>6</w:t>
+      </w:r>
+      <w:r>
+        <w:t xml:space="preserve"> </w:t>
       </w:r>
       <w:proofErr w:type="spellStart"/>
       <w:r>
@@ -3719,7 +3946,7 @@
                 <w:color w:val="000000"/>
                 <w:lang w:val="fi-FI" w:eastAsia="fi-FI"/>
               </w:rPr>
-              <w:t>8</w:t>
+              <w:t>6</w:t>
             </w:r>
           </w:p>
         </w:tc>
@@ -3753,7 +3980,7 @@
                 <w:color w:val="000000"/>
                 <w:lang w:val="fi-FI" w:eastAsia="fi-FI"/>
               </w:rPr>
-              <w:t>10</w:t>
+              <w:t>8</w:t>
             </w:r>
           </w:p>
         </w:tc>
@@ -3787,7 +4014,7 @@
                 <w:color w:val="000000"/>
                 <w:lang w:val="fi-FI" w:eastAsia="fi-FI"/>
               </w:rPr>
-              <w:t>12</w:t>
+              <w:t>10</w:t>
             </w:r>
           </w:p>
         </w:tc>
@@ -3821,7 +4048,7 @@
                 <w:color w:val="000000"/>
                 <w:lang w:val="fi-FI" w:eastAsia="fi-FI"/>
               </w:rPr>
-              <w:t>14</w:t>
+              <w:t>12</w:t>
             </w:r>
           </w:p>
         </w:tc>
@@ -3855,7 +4082,7 @@
                 <w:color w:val="000000"/>
                 <w:lang w:val="fi-FI" w:eastAsia="fi-FI"/>
               </w:rPr>
-              <w:t>16</w:t>
+              <w:t>14</w:t>
             </w:r>
           </w:p>
         </w:tc>
@@ -3889,7 +4116,7 @@
                 <w:color w:val="000000"/>
                 <w:lang w:val="fi-FI" w:eastAsia="fi-FI"/>
               </w:rPr>
-              <w:t>24</w:t>
+              <w:t>16</w:t>
             </w:r>
           </w:p>
         </w:tc>
@@ -3961,7 +4188,7 @@
                 <w:color w:val="000000"/>
                 <w:lang w:val="fi-FI" w:eastAsia="fi-FI"/>
               </w:rPr>
-              <w:t>248</w:t>
+              <w:t>255</w:t>
             </w:r>
           </w:p>
         </w:tc>
@@ -3995,7 +4222,7 @@
                 <w:color w:val="000000"/>
                 <w:lang w:val="fi-FI" w:eastAsia="fi-FI"/>
               </w:rPr>
-              <w:t>153</w:t>
+              <w:t>223</w:t>
             </w:r>
           </w:p>
         </w:tc>
@@ -4029,7 +4256,7 @@
                 <w:color w:val="000000"/>
                 <w:lang w:val="fi-FI" w:eastAsia="fi-FI"/>
               </w:rPr>
-              <w:t>100</w:t>
+              <w:t>138</w:t>
             </w:r>
           </w:p>
         </w:tc>
@@ -4063,7 +4290,7 @@
                 <w:color w:val="000000"/>
                 <w:lang w:val="fi-FI" w:eastAsia="fi-FI"/>
               </w:rPr>
-              <w:t>65</w:t>
+              <w:t>90</w:t>
             </w:r>
           </w:p>
         </w:tc>
@@ -4097,7 +4324,7 @@
                 <w:color w:val="000000"/>
                 <w:lang w:val="fi-FI" w:eastAsia="fi-FI"/>
               </w:rPr>
-              <w:t>40</w:t>
+              <w:t>58</w:t>
             </w:r>
           </w:p>
         </w:tc>
@@ -4131,7 +4358,7 @@
                 <w:color w:val="000000"/>
                 <w:lang w:val="fi-FI" w:eastAsia="fi-FI"/>
               </w:rPr>
-              <w:t>10</w:t>
+              <w:t>38</w:t>
             </w:r>
           </w:p>
         </w:tc>
@@ -4261,7 +4488,7 @@
                 <w:color w:val="000000"/>
                 <w:lang w:val="fi-FI" w:eastAsia="fi-FI"/>
               </w:rPr>
-              <w:t>8</w:t>
+              <w:t>6</w:t>
             </w:r>
           </w:p>
         </w:tc>
@@ -4295,7 +4522,7 @@
                 <w:color w:val="000000"/>
                 <w:lang w:val="fi-FI" w:eastAsia="fi-FI"/>
               </w:rPr>
-              <w:t>10</w:t>
+              <w:t>8</w:t>
             </w:r>
           </w:p>
         </w:tc>
@@ -4329,7 +4556,7 @@
                 <w:color w:val="000000"/>
                 <w:lang w:val="fi-FI" w:eastAsia="fi-FI"/>
               </w:rPr>
-              <w:t>12</w:t>
+              <w:t>10</w:t>
             </w:r>
           </w:p>
         </w:tc>
@@ -4363,7 +4590,7 @@
                 <w:color w:val="000000"/>
                 <w:lang w:val="fi-FI" w:eastAsia="fi-FI"/>
               </w:rPr>
-              <w:t>14</w:t>
+              <w:t>12</w:t>
             </w:r>
           </w:p>
         </w:tc>
@@ -4397,7 +4624,7 @@
                 <w:color w:val="000000"/>
                 <w:lang w:val="fi-FI" w:eastAsia="fi-FI"/>
               </w:rPr>
-              <w:t>16</w:t>
+              <w:t>14</w:t>
             </w:r>
           </w:p>
         </w:tc>
@@ -4431,7 +4658,7 @@
                 <w:color w:val="000000"/>
                 <w:lang w:val="fi-FI" w:eastAsia="fi-FI"/>
               </w:rPr>
-              <w:t>24</w:t>
+              <w:t>16</w:t>
             </w:r>
           </w:p>
         </w:tc>
@@ -4503,7 +4730,7 @@
                 <w:color w:val="000000"/>
                 <w:lang w:val="fi-FI" w:eastAsia="fi-FI"/>
               </w:rPr>
-              <w:t>220</w:t>
+              <w:t>255</w:t>
             </w:r>
           </w:p>
         </w:tc>
@@ -4537,7 +4764,7 @@
                 <w:color w:val="000000"/>
                 <w:lang w:val="fi-FI" w:eastAsia="fi-FI"/>
               </w:rPr>
-              <w:t>145</w:t>
+              <w:t>235</w:t>
             </w:r>
           </w:p>
         </w:tc>
@@ -4571,7 +4798,7 @@
                 <w:color w:val="000000"/>
                 <w:lang w:val="fi-FI" w:eastAsia="fi-FI"/>
               </w:rPr>
-              <w:t>100</w:t>
+              <w:t>155</w:t>
             </w:r>
           </w:p>
         </w:tc>
@@ -4605,7 +4832,7 @@
                 <w:color w:val="000000"/>
                 <w:lang w:val="fi-FI" w:eastAsia="fi-FI"/>
               </w:rPr>
-              <w:t>65</w:t>
+              <w:t>107</w:t>
             </w:r>
           </w:p>
         </w:tc>
@@ -4639,7 +4866,7 @@
                 <w:color w:val="000000"/>
                 <w:lang w:val="fi-FI" w:eastAsia="fi-FI"/>
               </w:rPr>
-              <w:t>40</w:t>
+              <w:t>70</w:t>
             </w:r>
           </w:p>
         </w:tc>
@@ -4673,7 +4900,7 @@
                 <w:color w:val="000000"/>
                 <w:lang w:val="fi-FI" w:eastAsia="fi-FI"/>
               </w:rPr>
-              <w:t>10</w:t>
+              <w:t>43</w:t>
             </w:r>
           </w:p>
         </w:tc>
@@ -4687,6 +4914,9 @@
       <w:r>
         <w:t>he injector datasheet.</w:t>
       </w:r>
+      <w:r>
+        <w:t xml:space="preserve"> Note that you want to use the “Open Time Only” Voltage correction mode. Whole PW mode is just for legacy tunes.</w:t>
+      </w:r>
     </w:p>
     <w:p>
       <w:pPr>
@@ -4695,7 +4925,7 @@
           <w:lang w:val="fi-FI"/>
         </w:rPr>
       </w:pPr>
-      <w:bookmarkStart w:id="9" w:name="_Toc8388845"/>
+      <w:bookmarkStart w:id="11" w:name="_Toc25826948"/>
       <w:r>
         <w:rPr>
           <w:lang w:val="fi-FI"/>
@@ -4708,7 +4938,7 @@
         </w:rPr>
         <w:t>:</w:t>
       </w:r>
-      <w:bookmarkEnd w:id="9"/>
+      <w:bookmarkEnd w:id="11"/>
     </w:p>
     <w:p>
       <w:pPr>
@@ -4788,14 +5018,14 @@
       <w:pPr>
         <w:pStyle w:val="Heading2"/>
       </w:pPr>
-      <w:bookmarkStart w:id="10" w:name="_Toc8388846"/>
+      <w:bookmarkStart w:id="12" w:name="_Toc25826949"/>
       <w:r>
         <w:rPr>
           <w:lang w:val="fi-FI"/>
         </w:rPr>
         <w:t>Wideband calibration</w:t>
       </w:r>
-      <w:bookmarkEnd w:id="10"/>
+      <w:bookmarkEnd w:id="12"/>
     </w:p>
     <w:p/>
     <w:p>
@@ -4986,14 +5216,14 @@
           <w:lang w:val="fi-FI"/>
         </w:rPr>
       </w:pPr>
-      <w:bookmarkStart w:id="11" w:name="_Toc8388847"/>
+      <w:bookmarkStart w:id="13" w:name="_Toc25826950"/>
       <w:r>
         <w:rPr>
           <w:lang w:val="fi-FI"/>
         </w:rPr>
         <w:t>Starting the engine</w:t>
       </w:r>
-      <w:bookmarkEnd w:id="11"/>
+      <w:bookmarkEnd w:id="13"/>
     </w:p>
     <w:p>
       <w:pPr>
@@ -5142,11 +5372,11 @@
       <w:pPr>
         <w:pStyle w:val="Heading1"/>
       </w:pPr>
-      <w:bookmarkStart w:id="12" w:name="_Toc8388848"/>
+      <w:bookmarkStart w:id="14" w:name="_Toc25826951"/>
       <w:r>
         <w:t>Tuning the engine</w:t>
       </w:r>
-      <w:bookmarkEnd w:id="12"/>
+      <w:bookmarkEnd w:id="14"/>
     </w:p>
     <w:p>
       <w:pPr>
@@ -5297,14 +5527,14 @@
           <w:numId w:val="5"/>
         </w:numPr>
       </w:pPr>
-      <w:bookmarkStart w:id="13" w:name="_Toc8388849"/>
+      <w:bookmarkStart w:id="15" w:name="_Toc25826952"/>
       <w:r>
         <w:rPr>
           <w:lang w:val="fi-FI"/>
         </w:rPr>
         <w:t>Idle control</w:t>
       </w:r>
-      <w:bookmarkEnd w:id="13"/>
+      <w:bookmarkEnd w:id="15"/>
     </w:p>
     <w:p/>
     <w:p>
@@ -5408,14 +5638,14 @@
           <w:lang w:val="fi-FI"/>
         </w:rPr>
       </w:pPr>
-      <w:bookmarkStart w:id="14" w:name="_Toc8388850"/>
+      <w:bookmarkStart w:id="16" w:name="_Toc25826953"/>
       <w:r>
         <w:rPr>
           <w:lang w:val="fi-FI"/>
         </w:rPr>
         <w:t>Vanos</w:t>
       </w:r>
-      <w:bookmarkEnd w:id="14"/>
+      <w:bookmarkEnd w:id="16"/>
     </w:p>
     <w:p>
       <w:pPr>
@@ -5559,12 +5789,88 @@
       <w:pPr>
         <w:pStyle w:val="Heading1"/>
       </w:pPr>
-      <w:bookmarkStart w:id="15" w:name="_Toc8388851"/>
+      <w:bookmarkStart w:id="17" w:name="_Toc25826954"/>
       <w:r>
         <w:lastRenderedPageBreak/>
         <w:t>Connections</w:t>
       </w:r>
-      <w:bookmarkEnd w:id="15"/>
+      <w:bookmarkEnd w:id="17"/>
+    </w:p>
+    <w:p>
+      <w:r>
+        <w:t xml:space="preserve">In addition to the original 88-pin </w:t>
+      </w:r>
+      <w:r>
+        <w:t>connector</w:t>
+      </w:r>
+      <w:r>
+        <w:t xml:space="preserve"> the ecu has USB conn</w:t>
+      </w:r>
+      <w:r>
+        <w:t xml:space="preserve">ector on the side of the box </w:t>
+      </w:r>
+      <w:r>
+        <w:t>which is for the PC connectivity</w:t>
+      </w:r>
+      <w:r>
+        <w:t xml:space="preserve">. </w:t>
+      </w:r>
+      <w:r>
+        <w:t xml:space="preserve">Then at the behind, there is two 6-pin </w:t>
+      </w:r>
+      <w:proofErr w:type="spellStart"/>
+      <w:r>
+        <w:t>molex</w:t>
+      </w:r>
+      <w:proofErr w:type="spellEnd"/>
+      <w:r>
+        <w:t xml:space="preserve"> </w:t>
+      </w:r>
+      <w:proofErr w:type="spellStart"/>
+      <w:r>
+        <w:t>minifit</w:t>
+      </w:r>
+      <w:proofErr w:type="spellEnd"/>
+      <w:r>
+        <w:t xml:space="preserve"> connectors and spot for MAP hose. Connector</w:t>
+      </w:r>
+      <w:r>
+        <w:t xml:space="preserve"> #1 </w:t>
+      </w:r>
+      <w:r>
+        <w:t xml:space="preserve">is meant for wideband signal input, </w:t>
+      </w:r>
+      <w:proofErr w:type="spellStart"/>
+      <w:r>
+        <w:t>flexfuel</w:t>
+      </w:r>
+      <w:proofErr w:type="spellEnd"/>
+      <w:r>
+        <w:t xml:space="preserve"> sensor signal and other engine related stuff</w:t>
+      </w:r>
+      <w:r>
+        <w:t xml:space="preserve">. </w:t>
+      </w:r>
+      <w:r>
+        <w:t>Connector</w:t>
+      </w:r>
+      <w:r>
+        <w:t xml:space="preserve"> #2 </w:t>
+      </w:r>
+      <w:r>
+        <w:t xml:space="preserve">is meant for connecting </w:t>
+      </w:r>
+      <w:proofErr w:type="spellStart"/>
+      <w:r>
+        <w:t>speeduino</w:t>
+      </w:r>
+      <w:proofErr w:type="spellEnd"/>
+      <w:r>
+        <w:t xml:space="preserve"> additions like SD-logger</w:t>
+      </w:r>
+      <w:r>
+        <w:t>.</w:t>
+      </w:r>
     </w:p>
     <w:p>
       <w:pPr>
@@ -5578,8 +5884,8 @@
           <w:lang w:val="fi-FI"/>
         </w:rPr>
         <w:drawing>
-          <wp:inline distT="0" distB="0" distL="0" distR="0">
-            <wp:extent cx="5934075" cy="2352675"/>
+          <wp:inline distT="0" distB="0" distL="0" distR="0" wp14:anchorId="38A44404" wp14:editId="10D21C48">
+            <wp:extent cx="5934075" cy="1228725"/>
             <wp:effectExtent l="0" t="0" r="9525" b="9525"/>
             <wp:docPr id="14" name="Picture 14"/>
             <wp:cNvGraphicFramePr>
@@ -5589,13 +5895,13 @@
               <a:graphicData uri="http://schemas.openxmlformats.org/drawingml/2006/picture">
                 <pic:pic xmlns:pic="http://schemas.openxmlformats.org/drawingml/2006/picture">
                   <pic:nvPicPr>
-                    <pic:cNvPr id="0" name="Picture 5"/>
+                    <pic:cNvPr id="0" name="Picture 3"/>
                     <pic:cNvPicPr>
                       <a:picLocks noChangeAspect="1" noChangeArrowheads="1"/>
                     </pic:cNvPicPr>
                   </pic:nvPicPr>
                   <pic:blipFill>
-                    <a:blip r:embed="rId31">
+                    <a:blip r:embed="rId31" cstate="print">
                       <a:extLst>
                         <a:ext uri="{28A0092B-C50C-407E-A947-70E740481C1C}">
                           <a14:useLocalDpi xmlns:a14="http://schemas.microsoft.com/office/drawing/2010/main" val="0"/>
@@ -5610,7 +5916,7 @@
                   <pic:spPr bwMode="auto">
                     <a:xfrm>
                       <a:off x="0" y="0"/>
-                      <a:ext cx="5934075" cy="2352675"/>
+                      <a:ext cx="5934075" cy="1228725"/>
                     </a:xfrm>
                     <a:prstGeom prst="rect">
                       <a:avLst/>
@@ -5627,15 +5933,1723 @@
         </w:drawing>
       </w:r>
     </w:p>
+    <w:tbl>
+      <w:tblPr>
+        <w:tblW w:w="8276" w:type="dxa"/>
+        <w:tblLook w:val="04A0" w:firstRow="1" w:lastRow="0" w:firstColumn="1" w:lastColumn="0" w:noHBand="0" w:noVBand="1"/>
+      </w:tblPr>
+      <w:tblGrid>
+        <w:gridCol w:w="678"/>
+        <w:gridCol w:w="3282"/>
+        <w:gridCol w:w="838"/>
+        <w:gridCol w:w="678"/>
+        <w:gridCol w:w="2800"/>
+      </w:tblGrid>
+      <w:tr>
+        <w:trPr>
+          <w:trHeight w:val="300"/>
+        </w:trPr>
+        <w:tc>
+          <w:tcPr>
+            <w:tcW w:w="678" w:type="dxa"/>
+            <w:tcBorders>
+              <w:top w:val="nil"/>
+              <w:left w:val="nil"/>
+              <w:bottom w:val="nil"/>
+              <w:right w:val="nil"/>
+            </w:tcBorders>
+            <w:shd w:val="clear" w:color="auto" w:fill="auto"/>
+            <w:noWrap/>
+            <w:vAlign w:val="bottom"/>
+            <w:hideMark/>
+          </w:tcPr>
+          <w:p>
+            <w:pPr>
+              <w:spacing w:after="0" w:line="240" w:lineRule="auto"/>
+              <w:rPr>
+                <w:rFonts w:ascii="Times New Roman" w:eastAsia="Times New Roman" w:hAnsi="Times New Roman" w:cs="Times New Roman"/>
+                <w:sz w:val="24"/>
+                <w:szCs w:val="24"/>
+              </w:rPr>
+            </w:pPr>
+          </w:p>
+        </w:tc>
+        <w:tc>
+          <w:tcPr>
+            <w:tcW w:w="3282" w:type="dxa"/>
+            <w:tcBorders>
+              <w:top w:val="nil"/>
+              <w:left w:val="nil"/>
+              <w:bottom w:val="nil"/>
+              <w:right w:val="nil"/>
+            </w:tcBorders>
+            <w:shd w:val="clear" w:color="auto" w:fill="auto"/>
+            <w:noWrap/>
+            <w:vAlign w:val="bottom"/>
+            <w:hideMark/>
+          </w:tcPr>
+          <w:p>
+            <w:pPr>
+              <w:spacing w:after="0" w:line="240" w:lineRule="auto"/>
+              <w:rPr>
+                <w:rFonts w:ascii="Calibri" w:eastAsia="Times New Roman" w:hAnsi="Calibri" w:cs="Calibri"/>
+                <w:color w:val="000000"/>
+              </w:rPr>
+            </w:pPr>
+            <w:r>
+              <w:rPr>
+                <w:rFonts w:ascii="Calibri" w:eastAsia="Times New Roman" w:hAnsi="Calibri" w:cs="Calibri"/>
+                <w:color w:val="000000"/>
+              </w:rPr>
+              <w:t>Connector #1</w:t>
+            </w:r>
+          </w:p>
+        </w:tc>
+        <w:tc>
+          <w:tcPr>
+            <w:tcW w:w="838" w:type="dxa"/>
+            <w:tcBorders>
+              <w:top w:val="nil"/>
+              <w:left w:val="nil"/>
+              <w:bottom w:val="nil"/>
+              <w:right w:val="nil"/>
+            </w:tcBorders>
+            <w:shd w:val="clear" w:color="auto" w:fill="auto"/>
+            <w:noWrap/>
+            <w:vAlign w:val="bottom"/>
+            <w:hideMark/>
+          </w:tcPr>
+          <w:p>
+            <w:pPr>
+              <w:spacing w:after="0" w:line="240" w:lineRule="auto"/>
+              <w:rPr>
+                <w:rFonts w:ascii="Calibri" w:eastAsia="Times New Roman" w:hAnsi="Calibri" w:cs="Calibri"/>
+                <w:color w:val="000000"/>
+              </w:rPr>
+            </w:pPr>
+          </w:p>
+        </w:tc>
+        <w:tc>
+          <w:tcPr>
+            <w:tcW w:w="678" w:type="dxa"/>
+            <w:tcBorders>
+              <w:top w:val="nil"/>
+              <w:left w:val="nil"/>
+              <w:bottom w:val="nil"/>
+              <w:right w:val="nil"/>
+            </w:tcBorders>
+            <w:shd w:val="clear" w:color="auto" w:fill="auto"/>
+            <w:noWrap/>
+            <w:vAlign w:val="bottom"/>
+            <w:hideMark/>
+          </w:tcPr>
+          <w:p>
+            <w:pPr>
+              <w:spacing w:after="0" w:line="240" w:lineRule="auto"/>
+              <w:rPr>
+                <w:rFonts w:ascii="Times New Roman" w:eastAsia="Times New Roman" w:hAnsi="Times New Roman" w:cs="Times New Roman"/>
+                <w:sz w:val="20"/>
+                <w:szCs w:val="20"/>
+              </w:rPr>
+            </w:pPr>
+          </w:p>
+        </w:tc>
+        <w:tc>
+          <w:tcPr>
+            <w:tcW w:w="2800" w:type="dxa"/>
+            <w:tcBorders>
+              <w:top w:val="nil"/>
+              <w:left w:val="nil"/>
+              <w:bottom w:val="nil"/>
+              <w:right w:val="nil"/>
+            </w:tcBorders>
+            <w:shd w:val="clear" w:color="auto" w:fill="auto"/>
+            <w:noWrap/>
+            <w:vAlign w:val="bottom"/>
+            <w:hideMark/>
+          </w:tcPr>
+          <w:p>
+            <w:pPr>
+              <w:spacing w:after="0" w:line="240" w:lineRule="auto"/>
+              <w:rPr>
+                <w:rFonts w:ascii="Calibri" w:eastAsia="Times New Roman" w:hAnsi="Calibri" w:cs="Calibri"/>
+                <w:color w:val="000000"/>
+              </w:rPr>
+            </w:pPr>
+            <w:r>
+              <w:rPr>
+                <w:rFonts w:ascii="Calibri" w:eastAsia="Times New Roman" w:hAnsi="Calibri" w:cs="Calibri"/>
+                <w:color w:val="000000"/>
+              </w:rPr>
+              <w:t>Connector #2</w:t>
+            </w:r>
+          </w:p>
+        </w:tc>
+      </w:tr>
+      <w:tr>
+        <w:trPr>
+          <w:trHeight w:val="300"/>
+        </w:trPr>
+        <w:tc>
+          <w:tcPr>
+            <w:tcW w:w="678" w:type="dxa"/>
+            <w:tcBorders>
+              <w:top w:val="nil"/>
+              <w:left w:val="nil"/>
+              <w:bottom w:val="nil"/>
+              <w:right w:val="nil"/>
+            </w:tcBorders>
+            <w:shd w:val="clear" w:color="auto" w:fill="auto"/>
+            <w:noWrap/>
+            <w:vAlign w:val="bottom"/>
+            <w:hideMark/>
+          </w:tcPr>
+          <w:p>
+            <w:pPr>
+              <w:spacing w:after="0" w:line="240" w:lineRule="auto"/>
+              <w:rPr>
+                <w:rFonts w:ascii="Calibri" w:eastAsia="Times New Roman" w:hAnsi="Calibri" w:cs="Calibri"/>
+                <w:color w:val="000000"/>
+              </w:rPr>
+            </w:pPr>
+          </w:p>
+        </w:tc>
+        <w:tc>
+          <w:tcPr>
+            <w:tcW w:w="3282" w:type="dxa"/>
+            <w:tcBorders>
+              <w:top w:val="nil"/>
+              <w:left w:val="nil"/>
+              <w:bottom w:val="nil"/>
+              <w:right w:val="nil"/>
+            </w:tcBorders>
+            <w:shd w:val="clear" w:color="auto" w:fill="auto"/>
+            <w:noWrap/>
+            <w:vAlign w:val="bottom"/>
+            <w:hideMark/>
+          </w:tcPr>
+          <w:p>
+            <w:pPr>
+              <w:spacing w:after="0" w:line="240" w:lineRule="auto"/>
+              <w:rPr>
+                <w:rFonts w:ascii="Times New Roman" w:eastAsia="Times New Roman" w:hAnsi="Times New Roman" w:cs="Times New Roman"/>
+                <w:sz w:val="20"/>
+                <w:szCs w:val="20"/>
+              </w:rPr>
+            </w:pPr>
+          </w:p>
+        </w:tc>
+        <w:tc>
+          <w:tcPr>
+            <w:tcW w:w="838" w:type="dxa"/>
+            <w:tcBorders>
+              <w:top w:val="nil"/>
+              <w:left w:val="nil"/>
+              <w:bottom w:val="nil"/>
+              <w:right w:val="nil"/>
+            </w:tcBorders>
+            <w:shd w:val="clear" w:color="auto" w:fill="auto"/>
+            <w:noWrap/>
+            <w:vAlign w:val="bottom"/>
+            <w:hideMark/>
+          </w:tcPr>
+          <w:p>
+            <w:pPr>
+              <w:spacing w:after="0" w:line="240" w:lineRule="auto"/>
+              <w:rPr>
+                <w:rFonts w:ascii="Times New Roman" w:eastAsia="Times New Roman" w:hAnsi="Times New Roman" w:cs="Times New Roman"/>
+                <w:sz w:val="20"/>
+                <w:szCs w:val="20"/>
+              </w:rPr>
+            </w:pPr>
+          </w:p>
+        </w:tc>
+        <w:tc>
+          <w:tcPr>
+            <w:tcW w:w="678" w:type="dxa"/>
+            <w:tcBorders>
+              <w:top w:val="nil"/>
+              <w:left w:val="nil"/>
+              <w:bottom w:val="nil"/>
+              <w:right w:val="nil"/>
+            </w:tcBorders>
+            <w:shd w:val="clear" w:color="auto" w:fill="auto"/>
+            <w:noWrap/>
+            <w:vAlign w:val="bottom"/>
+            <w:hideMark/>
+          </w:tcPr>
+          <w:p>
+            <w:pPr>
+              <w:spacing w:after="0" w:line="240" w:lineRule="auto"/>
+              <w:rPr>
+                <w:rFonts w:ascii="Times New Roman" w:eastAsia="Times New Roman" w:hAnsi="Times New Roman" w:cs="Times New Roman"/>
+                <w:sz w:val="20"/>
+                <w:szCs w:val="20"/>
+              </w:rPr>
+            </w:pPr>
+          </w:p>
+        </w:tc>
+        <w:tc>
+          <w:tcPr>
+            <w:tcW w:w="2800" w:type="dxa"/>
+            <w:tcBorders>
+              <w:top w:val="nil"/>
+              <w:left w:val="nil"/>
+              <w:bottom w:val="nil"/>
+              <w:right w:val="nil"/>
+            </w:tcBorders>
+            <w:shd w:val="clear" w:color="auto" w:fill="auto"/>
+            <w:noWrap/>
+            <w:vAlign w:val="bottom"/>
+            <w:hideMark/>
+          </w:tcPr>
+          <w:p>
+            <w:pPr>
+              <w:spacing w:after="0" w:line="240" w:lineRule="auto"/>
+              <w:rPr>
+                <w:rFonts w:ascii="Times New Roman" w:eastAsia="Times New Roman" w:hAnsi="Times New Roman" w:cs="Times New Roman"/>
+                <w:sz w:val="20"/>
+                <w:szCs w:val="20"/>
+              </w:rPr>
+            </w:pPr>
+          </w:p>
+        </w:tc>
+      </w:tr>
+      <w:tr>
+        <w:trPr>
+          <w:trHeight w:val="300"/>
+        </w:trPr>
+        <w:tc>
+          <w:tcPr>
+            <w:tcW w:w="678" w:type="dxa"/>
+            <w:tcBorders>
+              <w:top w:val="single" w:sz="4" w:space="0" w:color="auto"/>
+              <w:left w:val="single" w:sz="4" w:space="0" w:color="auto"/>
+              <w:bottom w:val="single" w:sz="4" w:space="0" w:color="auto"/>
+              <w:right w:val="single" w:sz="4" w:space="0" w:color="auto"/>
+            </w:tcBorders>
+            <w:shd w:val="clear" w:color="auto" w:fill="auto"/>
+            <w:noWrap/>
+            <w:vAlign w:val="bottom"/>
+            <w:hideMark/>
+          </w:tcPr>
+          <w:p>
+            <w:pPr>
+              <w:spacing w:after="0" w:line="240" w:lineRule="auto"/>
+              <w:rPr>
+                <w:rFonts w:ascii="Calibri" w:eastAsia="Times New Roman" w:hAnsi="Calibri" w:cs="Calibri"/>
+                <w:b/>
+                <w:bCs/>
+                <w:color w:val="000000"/>
+              </w:rPr>
+            </w:pPr>
+            <w:proofErr w:type="spellStart"/>
+            <w:r>
+              <w:rPr>
+                <w:rFonts w:ascii="Calibri" w:eastAsia="Times New Roman" w:hAnsi="Calibri" w:cs="Calibri"/>
+                <w:b/>
+                <w:bCs/>
+                <w:color w:val="000000"/>
+              </w:rPr>
+              <w:t>Pinni</w:t>
+            </w:r>
+            <w:proofErr w:type="spellEnd"/>
+          </w:p>
+        </w:tc>
+        <w:tc>
+          <w:tcPr>
+            <w:tcW w:w="3282" w:type="dxa"/>
+            <w:tcBorders>
+              <w:top w:val="single" w:sz="4" w:space="0" w:color="auto"/>
+              <w:left w:val="nil"/>
+              <w:bottom w:val="single" w:sz="4" w:space="0" w:color="auto"/>
+              <w:right w:val="single" w:sz="4" w:space="0" w:color="auto"/>
+            </w:tcBorders>
+            <w:shd w:val="clear" w:color="auto" w:fill="auto"/>
+            <w:noWrap/>
+            <w:vAlign w:val="bottom"/>
+            <w:hideMark/>
+          </w:tcPr>
+          <w:p>
+            <w:pPr>
+              <w:spacing w:after="0" w:line="240" w:lineRule="auto"/>
+              <w:rPr>
+                <w:rFonts w:ascii="Calibri" w:eastAsia="Times New Roman" w:hAnsi="Calibri" w:cs="Calibri"/>
+                <w:b/>
+                <w:bCs/>
+                <w:color w:val="000000"/>
+              </w:rPr>
+            </w:pPr>
+            <w:proofErr w:type="spellStart"/>
+            <w:r>
+              <w:rPr>
+                <w:rFonts w:ascii="Calibri" w:eastAsia="Times New Roman" w:hAnsi="Calibri" w:cs="Calibri"/>
+                <w:b/>
+                <w:bCs/>
+                <w:color w:val="000000"/>
+              </w:rPr>
+              <w:t>Toiminto</w:t>
+            </w:r>
+            <w:proofErr w:type="spellEnd"/>
+          </w:p>
+        </w:tc>
+        <w:tc>
+          <w:tcPr>
+            <w:tcW w:w="838" w:type="dxa"/>
+            <w:tcBorders>
+              <w:top w:val="nil"/>
+              <w:left w:val="nil"/>
+              <w:bottom w:val="nil"/>
+              <w:right w:val="nil"/>
+            </w:tcBorders>
+            <w:shd w:val="clear" w:color="auto" w:fill="auto"/>
+            <w:noWrap/>
+            <w:vAlign w:val="bottom"/>
+            <w:hideMark/>
+          </w:tcPr>
+          <w:p>
+            <w:pPr>
+              <w:spacing w:after="0" w:line="240" w:lineRule="auto"/>
+              <w:rPr>
+                <w:rFonts w:ascii="Calibri" w:eastAsia="Times New Roman" w:hAnsi="Calibri" w:cs="Calibri"/>
+                <w:b/>
+                <w:bCs/>
+                <w:color w:val="000000"/>
+              </w:rPr>
+            </w:pPr>
+          </w:p>
+        </w:tc>
+        <w:tc>
+          <w:tcPr>
+            <w:tcW w:w="678" w:type="dxa"/>
+            <w:tcBorders>
+              <w:top w:val="single" w:sz="4" w:space="0" w:color="auto"/>
+              <w:left w:val="single" w:sz="4" w:space="0" w:color="auto"/>
+              <w:bottom w:val="single" w:sz="4" w:space="0" w:color="auto"/>
+              <w:right w:val="single" w:sz="4" w:space="0" w:color="auto"/>
+            </w:tcBorders>
+            <w:shd w:val="clear" w:color="auto" w:fill="auto"/>
+            <w:noWrap/>
+            <w:vAlign w:val="bottom"/>
+            <w:hideMark/>
+          </w:tcPr>
+          <w:p>
+            <w:pPr>
+              <w:spacing w:after="0" w:line="240" w:lineRule="auto"/>
+              <w:rPr>
+                <w:rFonts w:ascii="Calibri" w:eastAsia="Times New Roman" w:hAnsi="Calibri" w:cs="Calibri"/>
+                <w:b/>
+                <w:bCs/>
+                <w:color w:val="000000"/>
+              </w:rPr>
+            </w:pPr>
+            <w:proofErr w:type="spellStart"/>
+            <w:r>
+              <w:rPr>
+                <w:rFonts w:ascii="Calibri" w:eastAsia="Times New Roman" w:hAnsi="Calibri" w:cs="Calibri"/>
+                <w:b/>
+                <w:bCs/>
+                <w:color w:val="000000"/>
+              </w:rPr>
+              <w:t>Pinni</w:t>
+            </w:r>
+            <w:proofErr w:type="spellEnd"/>
+          </w:p>
+        </w:tc>
+        <w:tc>
+          <w:tcPr>
+            <w:tcW w:w="2800" w:type="dxa"/>
+            <w:tcBorders>
+              <w:top w:val="single" w:sz="4" w:space="0" w:color="auto"/>
+              <w:left w:val="nil"/>
+              <w:bottom w:val="single" w:sz="4" w:space="0" w:color="auto"/>
+              <w:right w:val="single" w:sz="4" w:space="0" w:color="auto"/>
+            </w:tcBorders>
+            <w:shd w:val="clear" w:color="auto" w:fill="auto"/>
+            <w:noWrap/>
+            <w:vAlign w:val="bottom"/>
+            <w:hideMark/>
+          </w:tcPr>
+          <w:p>
+            <w:pPr>
+              <w:spacing w:after="0" w:line="240" w:lineRule="auto"/>
+              <w:rPr>
+                <w:rFonts w:ascii="Calibri" w:eastAsia="Times New Roman" w:hAnsi="Calibri" w:cs="Calibri"/>
+                <w:b/>
+                <w:bCs/>
+                <w:color w:val="000000"/>
+              </w:rPr>
+            </w:pPr>
+            <w:proofErr w:type="spellStart"/>
+            <w:r>
+              <w:rPr>
+                <w:rFonts w:ascii="Calibri" w:eastAsia="Times New Roman" w:hAnsi="Calibri" w:cs="Calibri"/>
+                <w:b/>
+                <w:bCs/>
+                <w:color w:val="000000"/>
+              </w:rPr>
+              <w:t>Toiminto</w:t>
+            </w:r>
+            <w:proofErr w:type="spellEnd"/>
+          </w:p>
+        </w:tc>
+      </w:tr>
+      <w:tr>
+        <w:trPr>
+          <w:trHeight w:val="300"/>
+        </w:trPr>
+        <w:tc>
+          <w:tcPr>
+            <w:tcW w:w="678" w:type="dxa"/>
+            <w:tcBorders>
+              <w:top w:val="nil"/>
+              <w:left w:val="single" w:sz="4" w:space="0" w:color="auto"/>
+              <w:bottom w:val="single" w:sz="4" w:space="0" w:color="auto"/>
+              <w:right w:val="single" w:sz="4" w:space="0" w:color="auto"/>
+            </w:tcBorders>
+            <w:shd w:val="clear" w:color="auto" w:fill="auto"/>
+            <w:noWrap/>
+            <w:vAlign w:val="bottom"/>
+            <w:hideMark/>
+          </w:tcPr>
+          <w:p>
+            <w:pPr>
+              <w:spacing w:after="0" w:line="240" w:lineRule="auto"/>
+              <w:jc w:val="center"/>
+              <w:rPr>
+                <w:rFonts w:ascii="Calibri" w:eastAsia="Times New Roman" w:hAnsi="Calibri" w:cs="Calibri"/>
+                <w:color w:val="000000"/>
+              </w:rPr>
+            </w:pPr>
+            <w:r>
+              <w:rPr>
+                <w:rFonts w:ascii="Calibri" w:eastAsia="Times New Roman" w:hAnsi="Calibri" w:cs="Calibri"/>
+                <w:color w:val="000000"/>
+              </w:rPr>
+              <w:t>1</w:t>
+            </w:r>
+          </w:p>
+        </w:tc>
+        <w:tc>
+          <w:tcPr>
+            <w:tcW w:w="3282" w:type="dxa"/>
+            <w:tcBorders>
+              <w:top w:val="nil"/>
+              <w:left w:val="nil"/>
+              <w:bottom w:val="single" w:sz="4" w:space="0" w:color="auto"/>
+              <w:right w:val="single" w:sz="4" w:space="0" w:color="auto"/>
+            </w:tcBorders>
+            <w:shd w:val="clear" w:color="auto" w:fill="auto"/>
+            <w:noWrap/>
+            <w:vAlign w:val="bottom"/>
+            <w:hideMark/>
+          </w:tcPr>
+          <w:p>
+            <w:pPr>
+              <w:spacing w:after="0" w:line="240" w:lineRule="auto"/>
+              <w:rPr>
+                <w:rFonts w:ascii="Calibri" w:eastAsia="Times New Roman" w:hAnsi="Calibri" w:cs="Calibri"/>
+                <w:color w:val="000000"/>
+              </w:rPr>
+            </w:pPr>
+            <w:r>
+              <w:rPr>
+                <w:rFonts w:ascii="Calibri" w:eastAsia="Times New Roman" w:hAnsi="Calibri" w:cs="Calibri"/>
+                <w:color w:val="000000"/>
+              </w:rPr>
+              <w:t xml:space="preserve">Flex fuel </w:t>
+            </w:r>
+            <w:r>
+              <w:rPr>
+                <w:rFonts w:ascii="Calibri" w:eastAsia="Times New Roman" w:hAnsi="Calibri" w:cs="Calibri"/>
+                <w:color w:val="000000"/>
+              </w:rPr>
+              <w:t>sensor signal</w:t>
+            </w:r>
+          </w:p>
+        </w:tc>
+        <w:tc>
+          <w:tcPr>
+            <w:tcW w:w="838" w:type="dxa"/>
+            <w:tcBorders>
+              <w:top w:val="nil"/>
+              <w:left w:val="nil"/>
+              <w:bottom w:val="nil"/>
+              <w:right w:val="nil"/>
+            </w:tcBorders>
+            <w:shd w:val="clear" w:color="auto" w:fill="auto"/>
+            <w:noWrap/>
+            <w:vAlign w:val="bottom"/>
+            <w:hideMark/>
+          </w:tcPr>
+          <w:p>
+            <w:pPr>
+              <w:spacing w:after="0" w:line="240" w:lineRule="auto"/>
+              <w:rPr>
+                <w:rFonts w:ascii="Calibri" w:eastAsia="Times New Roman" w:hAnsi="Calibri" w:cs="Calibri"/>
+                <w:color w:val="000000"/>
+              </w:rPr>
+            </w:pPr>
+          </w:p>
+        </w:tc>
+        <w:tc>
+          <w:tcPr>
+            <w:tcW w:w="678" w:type="dxa"/>
+            <w:tcBorders>
+              <w:top w:val="nil"/>
+              <w:left w:val="single" w:sz="4" w:space="0" w:color="auto"/>
+              <w:bottom w:val="single" w:sz="4" w:space="0" w:color="auto"/>
+              <w:right w:val="single" w:sz="4" w:space="0" w:color="auto"/>
+            </w:tcBorders>
+            <w:shd w:val="clear" w:color="auto" w:fill="auto"/>
+            <w:noWrap/>
+            <w:vAlign w:val="bottom"/>
+            <w:hideMark/>
+          </w:tcPr>
+          <w:p>
+            <w:pPr>
+              <w:spacing w:after="0" w:line="240" w:lineRule="auto"/>
+              <w:jc w:val="center"/>
+              <w:rPr>
+                <w:rFonts w:ascii="Calibri" w:eastAsia="Times New Roman" w:hAnsi="Calibri" w:cs="Calibri"/>
+                <w:color w:val="000000"/>
+              </w:rPr>
+            </w:pPr>
+            <w:r>
+              <w:rPr>
+                <w:rFonts w:ascii="Calibri" w:eastAsia="Times New Roman" w:hAnsi="Calibri" w:cs="Calibri"/>
+                <w:color w:val="000000"/>
+              </w:rPr>
+              <w:t>1</w:t>
+            </w:r>
+          </w:p>
+        </w:tc>
+        <w:tc>
+          <w:tcPr>
+            <w:tcW w:w="2800" w:type="dxa"/>
+            <w:tcBorders>
+              <w:top w:val="nil"/>
+              <w:left w:val="nil"/>
+              <w:bottom w:val="single" w:sz="4" w:space="0" w:color="auto"/>
+              <w:right w:val="single" w:sz="4" w:space="0" w:color="auto"/>
+            </w:tcBorders>
+            <w:shd w:val="clear" w:color="auto" w:fill="auto"/>
+            <w:noWrap/>
+            <w:vAlign w:val="bottom"/>
+            <w:hideMark/>
+          </w:tcPr>
+          <w:p>
+            <w:pPr>
+              <w:spacing w:after="0" w:line="240" w:lineRule="auto"/>
+              <w:rPr>
+                <w:rFonts w:ascii="Calibri" w:eastAsia="Times New Roman" w:hAnsi="Calibri" w:cs="Calibri"/>
+                <w:color w:val="000000"/>
+              </w:rPr>
+            </w:pPr>
+            <w:r>
+              <w:rPr>
+                <w:rFonts w:ascii="Calibri" w:eastAsia="Times New Roman" w:hAnsi="Calibri" w:cs="Calibri"/>
+                <w:color w:val="000000"/>
+              </w:rPr>
+              <w:t>GND</w:t>
+            </w:r>
+          </w:p>
+        </w:tc>
+      </w:tr>
+      <w:tr>
+        <w:trPr>
+          <w:trHeight w:val="300"/>
+        </w:trPr>
+        <w:tc>
+          <w:tcPr>
+            <w:tcW w:w="678" w:type="dxa"/>
+            <w:tcBorders>
+              <w:top w:val="nil"/>
+              <w:left w:val="single" w:sz="4" w:space="0" w:color="auto"/>
+              <w:bottom w:val="single" w:sz="4" w:space="0" w:color="auto"/>
+              <w:right w:val="single" w:sz="4" w:space="0" w:color="auto"/>
+            </w:tcBorders>
+            <w:shd w:val="clear" w:color="auto" w:fill="auto"/>
+            <w:noWrap/>
+            <w:vAlign w:val="bottom"/>
+            <w:hideMark/>
+          </w:tcPr>
+          <w:p>
+            <w:pPr>
+              <w:spacing w:after="0" w:line="240" w:lineRule="auto"/>
+              <w:jc w:val="center"/>
+              <w:rPr>
+                <w:rFonts w:ascii="Calibri" w:eastAsia="Times New Roman" w:hAnsi="Calibri" w:cs="Calibri"/>
+                <w:color w:val="000000"/>
+              </w:rPr>
+            </w:pPr>
+            <w:r>
+              <w:rPr>
+                <w:rFonts w:ascii="Calibri" w:eastAsia="Times New Roman" w:hAnsi="Calibri" w:cs="Calibri"/>
+                <w:color w:val="000000"/>
+              </w:rPr>
+              <w:t>2</w:t>
+            </w:r>
+          </w:p>
+        </w:tc>
+        <w:tc>
+          <w:tcPr>
+            <w:tcW w:w="3282" w:type="dxa"/>
+            <w:tcBorders>
+              <w:top w:val="nil"/>
+              <w:left w:val="nil"/>
+              <w:bottom w:val="single" w:sz="4" w:space="0" w:color="auto"/>
+              <w:right w:val="single" w:sz="4" w:space="0" w:color="auto"/>
+            </w:tcBorders>
+            <w:shd w:val="clear" w:color="auto" w:fill="auto"/>
+            <w:noWrap/>
+            <w:vAlign w:val="bottom"/>
+            <w:hideMark/>
+          </w:tcPr>
+          <w:p>
+            <w:pPr>
+              <w:spacing w:after="0" w:line="240" w:lineRule="auto"/>
+              <w:rPr>
+                <w:rFonts w:ascii="Calibri" w:eastAsia="Times New Roman" w:hAnsi="Calibri" w:cs="Calibri"/>
+                <w:color w:val="000000"/>
+              </w:rPr>
+            </w:pPr>
+            <w:r>
+              <w:rPr>
+                <w:rFonts w:ascii="Calibri" w:eastAsia="Times New Roman" w:hAnsi="Calibri" w:cs="Calibri"/>
+                <w:color w:val="000000"/>
+              </w:rPr>
+              <w:t>Wideband lambda</w:t>
+            </w:r>
+            <w:r>
+              <w:rPr>
+                <w:rFonts w:ascii="Calibri" w:eastAsia="Times New Roman" w:hAnsi="Calibri" w:cs="Calibri"/>
+                <w:color w:val="000000"/>
+              </w:rPr>
+              <w:t xml:space="preserve"> 0-5v signa</w:t>
+            </w:r>
+            <w:r>
+              <w:rPr>
+                <w:rFonts w:ascii="Calibri" w:eastAsia="Times New Roman" w:hAnsi="Calibri" w:cs="Calibri"/>
+                <w:color w:val="000000"/>
+              </w:rPr>
+              <w:t>l</w:t>
+            </w:r>
+          </w:p>
+        </w:tc>
+        <w:tc>
+          <w:tcPr>
+            <w:tcW w:w="838" w:type="dxa"/>
+            <w:tcBorders>
+              <w:top w:val="nil"/>
+              <w:left w:val="nil"/>
+              <w:bottom w:val="nil"/>
+              <w:right w:val="nil"/>
+            </w:tcBorders>
+            <w:shd w:val="clear" w:color="auto" w:fill="auto"/>
+            <w:noWrap/>
+            <w:vAlign w:val="bottom"/>
+            <w:hideMark/>
+          </w:tcPr>
+          <w:p>
+            <w:pPr>
+              <w:spacing w:after="0" w:line="240" w:lineRule="auto"/>
+              <w:rPr>
+                <w:rFonts w:ascii="Calibri" w:eastAsia="Times New Roman" w:hAnsi="Calibri" w:cs="Calibri"/>
+                <w:color w:val="000000"/>
+              </w:rPr>
+            </w:pPr>
+          </w:p>
+        </w:tc>
+        <w:tc>
+          <w:tcPr>
+            <w:tcW w:w="678" w:type="dxa"/>
+            <w:tcBorders>
+              <w:top w:val="nil"/>
+              <w:left w:val="single" w:sz="4" w:space="0" w:color="auto"/>
+              <w:bottom w:val="single" w:sz="4" w:space="0" w:color="auto"/>
+              <w:right w:val="single" w:sz="4" w:space="0" w:color="auto"/>
+            </w:tcBorders>
+            <w:shd w:val="clear" w:color="auto" w:fill="auto"/>
+            <w:noWrap/>
+            <w:vAlign w:val="bottom"/>
+            <w:hideMark/>
+          </w:tcPr>
+          <w:p>
+            <w:pPr>
+              <w:spacing w:after="0" w:line="240" w:lineRule="auto"/>
+              <w:jc w:val="center"/>
+              <w:rPr>
+                <w:rFonts w:ascii="Calibri" w:eastAsia="Times New Roman" w:hAnsi="Calibri" w:cs="Calibri"/>
+                <w:color w:val="000000"/>
+              </w:rPr>
+            </w:pPr>
+            <w:r>
+              <w:rPr>
+                <w:rFonts w:ascii="Calibri" w:eastAsia="Times New Roman" w:hAnsi="Calibri" w:cs="Calibri"/>
+                <w:color w:val="000000"/>
+              </w:rPr>
+              <w:t>2</w:t>
+            </w:r>
+          </w:p>
+        </w:tc>
+        <w:tc>
+          <w:tcPr>
+            <w:tcW w:w="2800" w:type="dxa"/>
+            <w:tcBorders>
+              <w:top w:val="nil"/>
+              <w:left w:val="nil"/>
+              <w:bottom w:val="single" w:sz="4" w:space="0" w:color="auto"/>
+              <w:right w:val="single" w:sz="4" w:space="0" w:color="auto"/>
+            </w:tcBorders>
+            <w:shd w:val="clear" w:color="auto" w:fill="auto"/>
+            <w:noWrap/>
+            <w:vAlign w:val="bottom"/>
+            <w:hideMark/>
+          </w:tcPr>
+          <w:p>
+            <w:pPr>
+              <w:spacing w:after="0" w:line="240" w:lineRule="auto"/>
+              <w:rPr>
+                <w:rFonts w:ascii="Calibri" w:eastAsia="Times New Roman" w:hAnsi="Calibri" w:cs="Calibri"/>
+                <w:color w:val="000000"/>
+              </w:rPr>
+            </w:pPr>
+            <w:r>
+              <w:rPr>
+                <w:rFonts w:ascii="Calibri" w:eastAsia="Times New Roman" w:hAnsi="Calibri" w:cs="Calibri"/>
+                <w:color w:val="000000"/>
+              </w:rPr>
+              <w:t>Serial3 RX</w:t>
+            </w:r>
+          </w:p>
+        </w:tc>
+      </w:tr>
+      <w:tr>
+        <w:trPr>
+          <w:trHeight w:val="300"/>
+        </w:trPr>
+        <w:tc>
+          <w:tcPr>
+            <w:tcW w:w="678" w:type="dxa"/>
+            <w:tcBorders>
+              <w:top w:val="nil"/>
+              <w:left w:val="single" w:sz="4" w:space="0" w:color="auto"/>
+              <w:bottom w:val="single" w:sz="4" w:space="0" w:color="auto"/>
+              <w:right w:val="single" w:sz="4" w:space="0" w:color="auto"/>
+            </w:tcBorders>
+            <w:shd w:val="clear" w:color="auto" w:fill="auto"/>
+            <w:noWrap/>
+            <w:vAlign w:val="bottom"/>
+            <w:hideMark/>
+          </w:tcPr>
+          <w:p>
+            <w:pPr>
+              <w:spacing w:after="0" w:line="240" w:lineRule="auto"/>
+              <w:jc w:val="center"/>
+              <w:rPr>
+                <w:rFonts w:ascii="Calibri" w:eastAsia="Times New Roman" w:hAnsi="Calibri" w:cs="Calibri"/>
+                <w:color w:val="000000"/>
+              </w:rPr>
+            </w:pPr>
+            <w:r>
+              <w:rPr>
+                <w:rFonts w:ascii="Calibri" w:eastAsia="Times New Roman" w:hAnsi="Calibri" w:cs="Calibri"/>
+                <w:color w:val="000000"/>
+              </w:rPr>
+              <w:t>3</w:t>
+            </w:r>
+          </w:p>
+        </w:tc>
+        <w:tc>
+          <w:tcPr>
+            <w:tcW w:w="3282" w:type="dxa"/>
+            <w:tcBorders>
+              <w:top w:val="nil"/>
+              <w:left w:val="nil"/>
+              <w:bottom w:val="single" w:sz="4" w:space="0" w:color="auto"/>
+              <w:right w:val="single" w:sz="4" w:space="0" w:color="auto"/>
+            </w:tcBorders>
+            <w:shd w:val="clear" w:color="auto" w:fill="auto"/>
+            <w:noWrap/>
+            <w:vAlign w:val="bottom"/>
+            <w:hideMark/>
+          </w:tcPr>
+          <w:p>
+            <w:pPr>
+              <w:spacing w:after="0" w:line="240" w:lineRule="auto"/>
+              <w:rPr>
+                <w:rFonts w:ascii="Calibri" w:eastAsia="Times New Roman" w:hAnsi="Calibri" w:cs="Calibri"/>
+                <w:color w:val="000000"/>
+              </w:rPr>
+            </w:pPr>
+            <w:r>
+              <w:rPr>
+                <w:rFonts w:ascii="Calibri" w:eastAsia="Times New Roman" w:hAnsi="Calibri" w:cs="Calibri"/>
+                <w:color w:val="000000"/>
+              </w:rPr>
+              <w:t xml:space="preserve">Launch </w:t>
+            </w:r>
+            <w:r>
+              <w:rPr>
+                <w:rFonts w:ascii="Calibri" w:eastAsia="Times New Roman" w:hAnsi="Calibri" w:cs="Calibri"/>
+                <w:color w:val="000000"/>
+              </w:rPr>
+              <w:t>input</w:t>
+            </w:r>
+          </w:p>
+        </w:tc>
+        <w:tc>
+          <w:tcPr>
+            <w:tcW w:w="838" w:type="dxa"/>
+            <w:tcBorders>
+              <w:top w:val="nil"/>
+              <w:left w:val="nil"/>
+              <w:bottom w:val="nil"/>
+              <w:right w:val="nil"/>
+            </w:tcBorders>
+            <w:shd w:val="clear" w:color="auto" w:fill="auto"/>
+            <w:noWrap/>
+            <w:vAlign w:val="bottom"/>
+            <w:hideMark/>
+          </w:tcPr>
+          <w:p>
+            <w:pPr>
+              <w:spacing w:after="0" w:line="240" w:lineRule="auto"/>
+              <w:rPr>
+                <w:rFonts w:ascii="Calibri" w:eastAsia="Times New Roman" w:hAnsi="Calibri" w:cs="Calibri"/>
+                <w:color w:val="000000"/>
+              </w:rPr>
+            </w:pPr>
+          </w:p>
+        </w:tc>
+        <w:tc>
+          <w:tcPr>
+            <w:tcW w:w="678" w:type="dxa"/>
+            <w:tcBorders>
+              <w:top w:val="nil"/>
+              <w:left w:val="single" w:sz="4" w:space="0" w:color="auto"/>
+              <w:bottom w:val="single" w:sz="4" w:space="0" w:color="auto"/>
+              <w:right w:val="single" w:sz="4" w:space="0" w:color="auto"/>
+            </w:tcBorders>
+            <w:shd w:val="clear" w:color="auto" w:fill="auto"/>
+            <w:noWrap/>
+            <w:vAlign w:val="bottom"/>
+            <w:hideMark/>
+          </w:tcPr>
+          <w:p>
+            <w:pPr>
+              <w:spacing w:after="0" w:line="240" w:lineRule="auto"/>
+              <w:jc w:val="center"/>
+              <w:rPr>
+                <w:rFonts w:ascii="Calibri" w:eastAsia="Times New Roman" w:hAnsi="Calibri" w:cs="Calibri"/>
+                <w:color w:val="000000"/>
+              </w:rPr>
+            </w:pPr>
+            <w:r>
+              <w:rPr>
+                <w:rFonts w:ascii="Calibri" w:eastAsia="Times New Roman" w:hAnsi="Calibri" w:cs="Calibri"/>
+                <w:color w:val="000000"/>
+              </w:rPr>
+              <w:t>3</w:t>
+            </w:r>
+          </w:p>
+        </w:tc>
+        <w:tc>
+          <w:tcPr>
+            <w:tcW w:w="2800" w:type="dxa"/>
+            <w:tcBorders>
+              <w:top w:val="nil"/>
+              <w:left w:val="nil"/>
+              <w:bottom w:val="single" w:sz="4" w:space="0" w:color="auto"/>
+              <w:right w:val="single" w:sz="4" w:space="0" w:color="auto"/>
+            </w:tcBorders>
+            <w:shd w:val="clear" w:color="auto" w:fill="auto"/>
+            <w:noWrap/>
+            <w:vAlign w:val="bottom"/>
+            <w:hideMark/>
+          </w:tcPr>
+          <w:p>
+            <w:pPr>
+              <w:spacing w:after="0" w:line="240" w:lineRule="auto"/>
+              <w:rPr>
+                <w:rFonts w:ascii="Calibri" w:eastAsia="Times New Roman" w:hAnsi="Calibri" w:cs="Calibri"/>
+                <w:color w:val="000000"/>
+              </w:rPr>
+            </w:pPr>
+            <w:r>
+              <w:rPr>
+                <w:rFonts w:ascii="Calibri" w:eastAsia="Times New Roman" w:hAnsi="Calibri" w:cs="Calibri"/>
+                <w:color w:val="000000"/>
+              </w:rPr>
+              <w:t>Serial3 TX</w:t>
+            </w:r>
+          </w:p>
+        </w:tc>
+      </w:tr>
+      <w:tr>
+        <w:trPr>
+          <w:trHeight w:val="300"/>
+        </w:trPr>
+        <w:tc>
+          <w:tcPr>
+            <w:tcW w:w="678" w:type="dxa"/>
+            <w:tcBorders>
+              <w:top w:val="nil"/>
+              <w:left w:val="single" w:sz="4" w:space="0" w:color="auto"/>
+              <w:bottom w:val="single" w:sz="4" w:space="0" w:color="auto"/>
+              <w:right w:val="single" w:sz="4" w:space="0" w:color="auto"/>
+            </w:tcBorders>
+            <w:shd w:val="clear" w:color="auto" w:fill="auto"/>
+            <w:noWrap/>
+            <w:vAlign w:val="bottom"/>
+            <w:hideMark/>
+          </w:tcPr>
+          <w:p>
+            <w:pPr>
+              <w:spacing w:after="0" w:line="240" w:lineRule="auto"/>
+              <w:jc w:val="center"/>
+              <w:rPr>
+                <w:rFonts w:ascii="Calibri" w:eastAsia="Times New Roman" w:hAnsi="Calibri" w:cs="Calibri"/>
+                <w:color w:val="000000"/>
+              </w:rPr>
+            </w:pPr>
+            <w:r>
+              <w:rPr>
+                <w:rFonts w:ascii="Calibri" w:eastAsia="Times New Roman" w:hAnsi="Calibri" w:cs="Calibri"/>
+                <w:color w:val="000000"/>
+              </w:rPr>
+              <w:t>4</w:t>
+            </w:r>
+          </w:p>
+        </w:tc>
+        <w:tc>
+          <w:tcPr>
+            <w:tcW w:w="3282" w:type="dxa"/>
+            <w:tcBorders>
+              <w:top w:val="nil"/>
+              <w:left w:val="nil"/>
+              <w:bottom w:val="single" w:sz="4" w:space="0" w:color="auto"/>
+              <w:right w:val="single" w:sz="4" w:space="0" w:color="auto"/>
+            </w:tcBorders>
+            <w:shd w:val="clear" w:color="auto" w:fill="auto"/>
+            <w:noWrap/>
+            <w:vAlign w:val="bottom"/>
+            <w:hideMark/>
+          </w:tcPr>
+          <w:p>
+            <w:pPr>
+              <w:spacing w:after="0" w:line="240" w:lineRule="auto"/>
+              <w:rPr>
+                <w:rFonts w:ascii="Calibri" w:eastAsia="Times New Roman" w:hAnsi="Calibri" w:cs="Calibri"/>
+                <w:color w:val="000000"/>
+              </w:rPr>
+            </w:pPr>
+            <w:r>
+              <w:rPr>
+                <w:rFonts w:ascii="Calibri" w:eastAsia="Times New Roman" w:hAnsi="Calibri" w:cs="Calibri"/>
+                <w:color w:val="000000"/>
+              </w:rPr>
+              <w:t>Spare relay output</w:t>
+            </w:r>
+            <w:r>
+              <w:rPr>
+                <w:rFonts w:ascii="Calibri" w:eastAsia="Times New Roman" w:hAnsi="Calibri" w:cs="Calibri"/>
+                <w:color w:val="000000"/>
+              </w:rPr>
+              <w:t xml:space="preserve"> D37</w:t>
+            </w:r>
+          </w:p>
+        </w:tc>
+        <w:tc>
+          <w:tcPr>
+            <w:tcW w:w="838" w:type="dxa"/>
+            <w:tcBorders>
+              <w:top w:val="nil"/>
+              <w:left w:val="nil"/>
+              <w:bottom w:val="nil"/>
+              <w:right w:val="nil"/>
+            </w:tcBorders>
+            <w:shd w:val="clear" w:color="auto" w:fill="auto"/>
+            <w:noWrap/>
+            <w:vAlign w:val="bottom"/>
+            <w:hideMark/>
+          </w:tcPr>
+          <w:p>
+            <w:pPr>
+              <w:spacing w:after="0" w:line="240" w:lineRule="auto"/>
+              <w:rPr>
+                <w:rFonts w:ascii="Calibri" w:eastAsia="Times New Roman" w:hAnsi="Calibri" w:cs="Calibri"/>
+                <w:color w:val="000000"/>
+              </w:rPr>
+            </w:pPr>
+          </w:p>
+        </w:tc>
+        <w:tc>
+          <w:tcPr>
+            <w:tcW w:w="678" w:type="dxa"/>
+            <w:tcBorders>
+              <w:top w:val="nil"/>
+              <w:left w:val="single" w:sz="4" w:space="0" w:color="auto"/>
+              <w:bottom w:val="single" w:sz="4" w:space="0" w:color="auto"/>
+              <w:right w:val="single" w:sz="4" w:space="0" w:color="auto"/>
+            </w:tcBorders>
+            <w:shd w:val="clear" w:color="auto" w:fill="auto"/>
+            <w:noWrap/>
+            <w:vAlign w:val="bottom"/>
+            <w:hideMark/>
+          </w:tcPr>
+          <w:p>
+            <w:pPr>
+              <w:spacing w:after="0" w:line="240" w:lineRule="auto"/>
+              <w:jc w:val="center"/>
+              <w:rPr>
+                <w:rFonts w:ascii="Calibri" w:eastAsia="Times New Roman" w:hAnsi="Calibri" w:cs="Calibri"/>
+                <w:color w:val="000000"/>
+              </w:rPr>
+            </w:pPr>
+            <w:r>
+              <w:rPr>
+                <w:rFonts w:ascii="Calibri" w:eastAsia="Times New Roman" w:hAnsi="Calibri" w:cs="Calibri"/>
+                <w:color w:val="000000"/>
+              </w:rPr>
+              <w:t>4</w:t>
+            </w:r>
+          </w:p>
+        </w:tc>
+        <w:tc>
+          <w:tcPr>
+            <w:tcW w:w="2800" w:type="dxa"/>
+            <w:tcBorders>
+              <w:top w:val="nil"/>
+              <w:left w:val="nil"/>
+              <w:bottom w:val="single" w:sz="4" w:space="0" w:color="auto"/>
+              <w:right w:val="single" w:sz="4" w:space="0" w:color="auto"/>
+            </w:tcBorders>
+            <w:shd w:val="clear" w:color="auto" w:fill="auto"/>
+            <w:noWrap/>
+            <w:vAlign w:val="bottom"/>
+            <w:hideMark/>
+          </w:tcPr>
+          <w:p>
+            <w:pPr>
+              <w:spacing w:after="0" w:line="240" w:lineRule="auto"/>
+              <w:rPr>
+                <w:rFonts w:ascii="Calibri" w:eastAsia="Times New Roman" w:hAnsi="Calibri" w:cs="Calibri"/>
+                <w:color w:val="000000"/>
+              </w:rPr>
+            </w:pPr>
+            <w:r>
+              <w:rPr>
+                <w:rFonts w:ascii="Calibri" w:eastAsia="Times New Roman" w:hAnsi="Calibri" w:cs="Calibri"/>
+                <w:color w:val="000000"/>
+              </w:rPr>
+              <w:t>+5 V</w:t>
+            </w:r>
+            <w:r>
+              <w:rPr>
+                <w:rFonts w:ascii="Calibri" w:eastAsia="Times New Roman" w:hAnsi="Calibri" w:cs="Calibri"/>
+                <w:color w:val="000000"/>
+              </w:rPr>
+              <w:t>olts</w:t>
+            </w:r>
+          </w:p>
+        </w:tc>
+      </w:tr>
+      <w:tr>
+        <w:trPr>
+          <w:trHeight w:val="300"/>
+        </w:trPr>
+        <w:tc>
+          <w:tcPr>
+            <w:tcW w:w="678" w:type="dxa"/>
+            <w:tcBorders>
+              <w:top w:val="nil"/>
+              <w:left w:val="single" w:sz="4" w:space="0" w:color="auto"/>
+              <w:bottom w:val="single" w:sz="4" w:space="0" w:color="auto"/>
+              <w:right w:val="single" w:sz="4" w:space="0" w:color="auto"/>
+            </w:tcBorders>
+            <w:shd w:val="clear" w:color="auto" w:fill="auto"/>
+            <w:noWrap/>
+            <w:vAlign w:val="bottom"/>
+            <w:hideMark/>
+          </w:tcPr>
+          <w:p>
+            <w:pPr>
+              <w:spacing w:after="0" w:line="240" w:lineRule="auto"/>
+              <w:jc w:val="center"/>
+              <w:rPr>
+                <w:rFonts w:ascii="Calibri" w:eastAsia="Times New Roman" w:hAnsi="Calibri" w:cs="Calibri"/>
+                <w:color w:val="000000"/>
+              </w:rPr>
+            </w:pPr>
+            <w:r>
+              <w:rPr>
+                <w:rFonts w:ascii="Calibri" w:eastAsia="Times New Roman" w:hAnsi="Calibri" w:cs="Calibri"/>
+                <w:color w:val="000000"/>
+              </w:rPr>
+              <w:t>5</w:t>
+            </w:r>
+          </w:p>
+        </w:tc>
+        <w:tc>
+          <w:tcPr>
+            <w:tcW w:w="3282" w:type="dxa"/>
+            <w:tcBorders>
+              <w:top w:val="nil"/>
+              <w:left w:val="nil"/>
+              <w:bottom w:val="single" w:sz="4" w:space="0" w:color="auto"/>
+              <w:right w:val="single" w:sz="4" w:space="0" w:color="auto"/>
+            </w:tcBorders>
+            <w:shd w:val="clear" w:color="auto" w:fill="auto"/>
+            <w:noWrap/>
+            <w:vAlign w:val="bottom"/>
+            <w:hideMark/>
+          </w:tcPr>
+          <w:p>
+            <w:pPr>
+              <w:spacing w:after="0" w:line="240" w:lineRule="auto"/>
+              <w:rPr>
+                <w:rFonts w:ascii="Calibri" w:eastAsia="Times New Roman" w:hAnsi="Calibri" w:cs="Calibri"/>
+                <w:color w:val="000000"/>
+              </w:rPr>
+            </w:pPr>
+            <w:r>
+              <w:rPr>
+                <w:rFonts w:ascii="Calibri" w:eastAsia="Times New Roman" w:hAnsi="Calibri" w:cs="Calibri"/>
+                <w:color w:val="000000"/>
+              </w:rPr>
+              <w:t>Fan relay control</w:t>
+            </w:r>
+          </w:p>
+        </w:tc>
+        <w:tc>
+          <w:tcPr>
+            <w:tcW w:w="838" w:type="dxa"/>
+            <w:tcBorders>
+              <w:top w:val="nil"/>
+              <w:left w:val="nil"/>
+              <w:bottom w:val="nil"/>
+              <w:right w:val="nil"/>
+            </w:tcBorders>
+            <w:shd w:val="clear" w:color="auto" w:fill="auto"/>
+            <w:noWrap/>
+            <w:vAlign w:val="bottom"/>
+            <w:hideMark/>
+          </w:tcPr>
+          <w:p>
+            <w:pPr>
+              <w:spacing w:after="0" w:line="240" w:lineRule="auto"/>
+              <w:rPr>
+                <w:rFonts w:ascii="Calibri" w:eastAsia="Times New Roman" w:hAnsi="Calibri" w:cs="Calibri"/>
+                <w:color w:val="000000"/>
+              </w:rPr>
+            </w:pPr>
+          </w:p>
+        </w:tc>
+        <w:tc>
+          <w:tcPr>
+            <w:tcW w:w="678" w:type="dxa"/>
+            <w:tcBorders>
+              <w:top w:val="nil"/>
+              <w:left w:val="single" w:sz="4" w:space="0" w:color="auto"/>
+              <w:bottom w:val="single" w:sz="4" w:space="0" w:color="auto"/>
+              <w:right w:val="single" w:sz="4" w:space="0" w:color="auto"/>
+            </w:tcBorders>
+            <w:shd w:val="clear" w:color="auto" w:fill="auto"/>
+            <w:noWrap/>
+            <w:vAlign w:val="bottom"/>
+            <w:hideMark/>
+          </w:tcPr>
+          <w:p>
+            <w:pPr>
+              <w:spacing w:after="0" w:line="240" w:lineRule="auto"/>
+              <w:jc w:val="center"/>
+              <w:rPr>
+                <w:rFonts w:ascii="Calibri" w:eastAsia="Times New Roman" w:hAnsi="Calibri" w:cs="Calibri"/>
+                <w:color w:val="000000"/>
+              </w:rPr>
+            </w:pPr>
+            <w:r>
+              <w:rPr>
+                <w:rFonts w:ascii="Calibri" w:eastAsia="Times New Roman" w:hAnsi="Calibri" w:cs="Calibri"/>
+                <w:color w:val="000000"/>
+              </w:rPr>
+              <w:t>5</w:t>
+            </w:r>
+          </w:p>
+        </w:tc>
+        <w:tc>
+          <w:tcPr>
+            <w:tcW w:w="2800" w:type="dxa"/>
+            <w:tcBorders>
+              <w:top w:val="nil"/>
+              <w:left w:val="nil"/>
+              <w:bottom w:val="single" w:sz="4" w:space="0" w:color="auto"/>
+              <w:right w:val="single" w:sz="4" w:space="0" w:color="auto"/>
+            </w:tcBorders>
+            <w:shd w:val="clear" w:color="auto" w:fill="auto"/>
+            <w:noWrap/>
+            <w:vAlign w:val="bottom"/>
+            <w:hideMark/>
+          </w:tcPr>
+          <w:p>
+            <w:pPr>
+              <w:spacing w:after="0" w:line="240" w:lineRule="auto"/>
+              <w:rPr>
+                <w:rFonts w:ascii="Calibri" w:eastAsia="Times New Roman" w:hAnsi="Calibri" w:cs="Calibri"/>
+                <w:color w:val="000000"/>
+              </w:rPr>
+            </w:pPr>
+            <w:r>
+              <w:rPr>
+                <w:rFonts w:ascii="Calibri" w:eastAsia="Times New Roman" w:hAnsi="Calibri" w:cs="Calibri"/>
+                <w:color w:val="000000"/>
+              </w:rPr>
+              <w:t>Spare relay output</w:t>
+            </w:r>
+            <w:r>
+              <w:rPr>
+                <w:rFonts w:ascii="Calibri" w:eastAsia="Times New Roman" w:hAnsi="Calibri" w:cs="Calibri"/>
+                <w:color w:val="000000"/>
+              </w:rPr>
+              <w:t xml:space="preserve"> </w:t>
+            </w:r>
+            <w:r>
+              <w:rPr>
+                <w:rFonts w:ascii="Calibri" w:eastAsia="Times New Roman" w:hAnsi="Calibri" w:cs="Calibri"/>
+                <w:color w:val="000000"/>
+              </w:rPr>
+              <w:t>D31</w:t>
+            </w:r>
+          </w:p>
+        </w:tc>
+      </w:tr>
+      <w:tr>
+        <w:trPr>
+          <w:trHeight w:val="300"/>
+        </w:trPr>
+        <w:tc>
+          <w:tcPr>
+            <w:tcW w:w="678" w:type="dxa"/>
+            <w:tcBorders>
+              <w:top w:val="nil"/>
+              <w:left w:val="single" w:sz="4" w:space="0" w:color="auto"/>
+              <w:bottom w:val="single" w:sz="4" w:space="0" w:color="auto"/>
+              <w:right w:val="single" w:sz="4" w:space="0" w:color="auto"/>
+            </w:tcBorders>
+            <w:shd w:val="clear" w:color="auto" w:fill="auto"/>
+            <w:noWrap/>
+            <w:vAlign w:val="bottom"/>
+            <w:hideMark/>
+          </w:tcPr>
+          <w:p>
+            <w:pPr>
+              <w:spacing w:after="0" w:line="240" w:lineRule="auto"/>
+              <w:jc w:val="center"/>
+              <w:rPr>
+                <w:rFonts w:ascii="Calibri" w:eastAsia="Times New Roman" w:hAnsi="Calibri" w:cs="Calibri"/>
+                <w:color w:val="000000"/>
+              </w:rPr>
+            </w:pPr>
+            <w:r>
+              <w:rPr>
+                <w:rFonts w:ascii="Calibri" w:eastAsia="Times New Roman" w:hAnsi="Calibri" w:cs="Calibri"/>
+                <w:color w:val="000000"/>
+              </w:rPr>
+              <w:t>6</w:t>
+            </w:r>
+          </w:p>
+        </w:tc>
+        <w:tc>
+          <w:tcPr>
+            <w:tcW w:w="3282" w:type="dxa"/>
+            <w:tcBorders>
+              <w:top w:val="nil"/>
+              <w:left w:val="nil"/>
+              <w:bottom w:val="single" w:sz="4" w:space="0" w:color="auto"/>
+              <w:right w:val="single" w:sz="4" w:space="0" w:color="auto"/>
+            </w:tcBorders>
+            <w:shd w:val="clear" w:color="auto" w:fill="auto"/>
+            <w:noWrap/>
+            <w:vAlign w:val="bottom"/>
+            <w:hideMark/>
+          </w:tcPr>
+          <w:p>
+            <w:pPr>
+              <w:spacing w:after="0" w:line="240" w:lineRule="auto"/>
+              <w:rPr>
+                <w:rFonts w:ascii="Calibri" w:eastAsia="Times New Roman" w:hAnsi="Calibri" w:cs="Calibri"/>
+                <w:color w:val="000000"/>
+              </w:rPr>
+            </w:pPr>
+            <w:r>
+              <w:rPr>
+                <w:rFonts w:ascii="Calibri" w:eastAsia="Times New Roman" w:hAnsi="Calibri" w:cs="Calibri"/>
+                <w:color w:val="000000"/>
+              </w:rPr>
+              <w:t>Boost solenoid output</w:t>
+            </w:r>
+          </w:p>
+        </w:tc>
+        <w:tc>
+          <w:tcPr>
+            <w:tcW w:w="838" w:type="dxa"/>
+            <w:tcBorders>
+              <w:top w:val="nil"/>
+              <w:left w:val="nil"/>
+              <w:bottom w:val="nil"/>
+              <w:right w:val="nil"/>
+            </w:tcBorders>
+            <w:shd w:val="clear" w:color="auto" w:fill="auto"/>
+            <w:noWrap/>
+            <w:vAlign w:val="bottom"/>
+            <w:hideMark/>
+          </w:tcPr>
+          <w:p>
+            <w:pPr>
+              <w:spacing w:after="0" w:line="240" w:lineRule="auto"/>
+              <w:rPr>
+                <w:rFonts w:ascii="Calibri" w:eastAsia="Times New Roman" w:hAnsi="Calibri" w:cs="Calibri"/>
+                <w:color w:val="000000"/>
+              </w:rPr>
+            </w:pPr>
+          </w:p>
+        </w:tc>
+        <w:tc>
+          <w:tcPr>
+            <w:tcW w:w="678" w:type="dxa"/>
+            <w:tcBorders>
+              <w:top w:val="nil"/>
+              <w:left w:val="single" w:sz="4" w:space="0" w:color="auto"/>
+              <w:bottom w:val="single" w:sz="4" w:space="0" w:color="auto"/>
+              <w:right w:val="single" w:sz="4" w:space="0" w:color="auto"/>
+            </w:tcBorders>
+            <w:shd w:val="clear" w:color="auto" w:fill="auto"/>
+            <w:noWrap/>
+            <w:vAlign w:val="bottom"/>
+            <w:hideMark/>
+          </w:tcPr>
+          <w:p>
+            <w:pPr>
+              <w:spacing w:after="0" w:line="240" w:lineRule="auto"/>
+              <w:jc w:val="center"/>
+              <w:rPr>
+                <w:rFonts w:ascii="Calibri" w:eastAsia="Times New Roman" w:hAnsi="Calibri" w:cs="Calibri"/>
+                <w:color w:val="000000"/>
+              </w:rPr>
+            </w:pPr>
+            <w:r>
+              <w:rPr>
+                <w:rFonts w:ascii="Calibri" w:eastAsia="Times New Roman" w:hAnsi="Calibri" w:cs="Calibri"/>
+                <w:color w:val="000000"/>
+              </w:rPr>
+              <w:t>6</w:t>
+            </w:r>
+          </w:p>
+        </w:tc>
+        <w:tc>
+          <w:tcPr>
+            <w:tcW w:w="2800" w:type="dxa"/>
+            <w:tcBorders>
+              <w:top w:val="nil"/>
+              <w:left w:val="nil"/>
+              <w:bottom w:val="single" w:sz="4" w:space="0" w:color="auto"/>
+              <w:right w:val="single" w:sz="4" w:space="0" w:color="auto"/>
+            </w:tcBorders>
+            <w:shd w:val="clear" w:color="auto" w:fill="auto"/>
+            <w:noWrap/>
+            <w:vAlign w:val="bottom"/>
+            <w:hideMark/>
+          </w:tcPr>
+          <w:p>
+            <w:pPr>
+              <w:spacing w:after="0" w:line="240" w:lineRule="auto"/>
+              <w:rPr>
+                <w:rFonts w:ascii="Calibri" w:eastAsia="Times New Roman" w:hAnsi="Calibri" w:cs="Calibri"/>
+                <w:color w:val="000000"/>
+              </w:rPr>
+            </w:pPr>
+            <w:r>
+              <w:rPr>
+                <w:rFonts w:ascii="Calibri" w:eastAsia="Times New Roman" w:hAnsi="Calibri" w:cs="Calibri"/>
+                <w:color w:val="000000"/>
+              </w:rPr>
+              <w:t>Spare relay output</w:t>
+            </w:r>
+            <w:r>
+              <w:rPr>
+                <w:rFonts w:ascii="Calibri" w:eastAsia="Times New Roman" w:hAnsi="Calibri" w:cs="Calibri"/>
+                <w:color w:val="000000"/>
+              </w:rPr>
+              <w:t xml:space="preserve"> </w:t>
+            </w:r>
+            <w:r>
+              <w:rPr>
+                <w:rFonts w:ascii="Calibri" w:eastAsia="Times New Roman" w:hAnsi="Calibri" w:cs="Calibri"/>
+                <w:color w:val="000000"/>
+              </w:rPr>
+              <w:t>D33</w:t>
+            </w:r>
+          </w:p>
+        </w:tc>
+      </w:tr>
+    </w:tbl>
+    <w:p>
+      <w:pPr>
+        <w:rPr>
+          <w:lang w:val="fi-FI"/>
+        </w:rPr>
+      </w:pPr>
+    </w:p>
+    <w:p>
+      <w:pPr>
+        <w:pStyle w:val="Heading2"/>
+      </w:pPr>
+      <w:bookmarkStart w:id="18" w:name="_Toc25826955"/>
+      <w:r>
+        <w:t>Boost solenoid and relay c</w:t>
+      </w:r>
+      <w:r>
+        <w:t>ontrol</w:t>
+      </w:r>
+      <w:bookmarkEnd w:id="18"/>
+    </w:p>
+    <w:p/>
+    <w:p>
+      <w:r>
+        <w:t xml:space="preserve">M52 </w:t>
+      </w:r>
+      <w:proofErr w:type="spellStart"/>
+      <w:r>
+        <w:t>speeduino</w:t>
+      </w:r>
+      <w:proofErr w:type="spellEnd"/>
+      <w:r>
+        <w:t xml:space="preserve"> is capable of driving boost solenoid and relays l</w:t>
+      </w:r>
+      <w:r>
+        <w:t>ike for fan control, without modifications</w:t>
+      </w:r>
+      <w:r>
+        <w:t xml:space="preserve">. </w:t>
+      </w:r>
+      <w:r>
+        <w:t>Both boost solenoid output and relay outputs work by grounding</w:t>
+      </w:r>
+      <w:r>
+        <w:t xml:space="preserve">. </w:t>
+      </w:r>
+      <w:r>
+        <w:t>Which means that the other pin of the boost solenoid or relays w</w:t>
+      </w:r>
+      <w:r>
+        <w:t>ill be connected to switched 12v</w:t>
+      </w:r>
+      <w:r>
+        <w:t xml:space="preserve">. </w:t>
+      </w:r>
+      <w:r>
+        <w:t>Preferably through small fuse</w:t>
+      </w:r>
+      <w:r>
+        <w:t xml:space="preserve"> (</w:t>
+      </w:r>
+      <w:r>
+        <w:t>For example</w:t>
+      </w:r>
+      <w:r>
+        <w:t xml:space="preserve">. </w:t>
+      </w:r>
+      <w:r>
+        <w:rPr>
+          <w:lang w:val="fi-FI"/>
+        </w:rPr>
+        <w:t xml:space="preserve">3-5 A). </w:t>
+      </w:r>
+      <w:r>
+        <w:t xml:space="preserve">The red wires with white stripe are handy place to get switched </w:t>
+      </w:r>
+      <w:r>
+        <w:t>12v in the m52 wiring harness</w:t>
+      </w:r>
+      <w:r>
+        <w:t>.</w:t>
+      </w:r>
+      <w:r>
+        <w:t xml:space="preserve"> </w:t>
+      </w:r>
+      <w:r>
+        <w:t>Connecting to constant 12v is not recommended, because it can cause weird behavior. Like the ecu not turning off when switching ignition off.</w:t>
+      </w:r>
+    </w:p>
+    <w:p>
+      <w:pPr>
+        <w:pStyle w:val="Heading2"/>
+        <w:rPr>
+          <w:lang w:val="fi-FI"/>
+        </w:rPr>
+      </w:pPr>
+      <w:r>
+        <w:t xml:space="preserve"> </w:t>
+      </w:r>
+      <w:bookmarkStart w:id="19" w:name="_Toc25826956"/>
+      <w:r>
+        <w:rPr>
+          <w:lang w:val="fi-FI"/>
+        </w:rPr>
+        <w:t>Launch control</w:t>
+      </w:r>
+      <w:bookmarkEnd w:id="19"/>
+    </w:p>
+    <w:p>
+      <w:pPr>
+        <w:rPr>
+          <w:lang w:val="fi-FI"/>
+        </w:rPr>
+      </w:pPr>
+    </w:p>
+    <w:p>
+      <w:r>
+        <w:t>Launch input is connected directly to th</w:t>
+      </w:r>
+      <w:r>
+        <w:t xml:space="preserve">e processor and there is no protection in it. </w:t>
+      </w:r>
+      <w:r>
+        <w:t>So be careful with the launch input. It’s recommended to run the launch input to button</w:t>
+      </w:r>
+      <w:r>
+        <w:t xml:space="preserve"> (</w:t>
+      </w:r>
+      <w:r>
+        <w:t>For example button in clutch pedal</w:t>
+      </w:r>
+      <w:r>
+        <w:t xml:space="preserve">) </w:t>
+      </w:r>
+      <w:r>
+        <w:t>which grounds the input when launch is act</w:t>
+      </w:r>
+      <w:r>
+        <w:t>ivated</w:t>
+      </w:r>
+      <w:r>
+        <w:t xml:space="preserve">. </w:t>
+      </w:r>
+      <w:r>
+        <w:t xml:space="preserve">With this kind of </w:t>
+      </w:r>
+      <w:proofErr w:type="gramStart"/>
+      <w:r>
+        <w:t>connection</w:t>
+      </w:r>
+      <w:proofErr w:type="gramEnd"/>
+      <w:r>
+        <w:t xml:space="preserve"> the </w:t>
+      </w:r>
+      <w:r>
+        <w:t>pull-up resistor needs to be enabled in TS</w:t>
+      </w:r>
+      <w:r>
+        <w:t xml:space="preserve"> (</w:t>
+      </w:r>
+      <w:r>
+        <w:t>Named as “</w:t>
+      </w:r>
+      <w:r>
+        <w:t>Clutch input</w:t>
+      </w:r>
+      <w:r>
+        <w:t>”</w:t>
+      </w:r>
+      <w:r>
+        <w:t>).</w:t>
+      </w:r>
+    </w:p>
+    <w:p>
+      <w:pPr>
+        <w:rPr>
+          <w:lang w:val="fi-FI"/>
+        </w:rPr>
+      </w:pPr>
+      <w:r>
+        <w:rPr>
+          <w:lang w:val="fi-FI"/>
+        </w:rPr>
+        <w:t>Example settings</w:t>
+      </w:r>
+      <w:r>
+        <w:rPr>
+          <w:lang w:val="fi-FI"/>
+        </w:rPr>
+        <w:t>:</w:t>
+      </w:r>
+    </w:p>
+    <w:p>
+      <w:pPr>
+        <w:rPr>
+          <w:lang w:val="fi-FI"/>
+        </w:rPr>
+      </w:pPr>
+      <w:r>
+        <w:rPr>
+          <w:noProof/>
+        </w:rPr>
+        <w:lastRenderedPageBreak/>
+        <w:drawing>
+          <wp:inline distT="0" distB="0" distL="0" distR="0" wp14:anchorId="6793ACED" wp14:editId="275DF7D6">
+            <wp:extent cx="3237872" cy="4467225"/>
+            <wp:effectExtent l="0" t="0" r="635" b="0"/>
+            <wp:docPr id="23" name="Picture 23"/>
+            <wp:cNvGraphicFramePr>
+              <a:graphicFrameLocks xmlns:a="http://schemas.openxmlformats.org/drawingml/2006/main" noChangeAspect="1"/>
+            </wp:cNvGraphicFramePr>
+            <a:graphic xmlns:a="http://schemas.openxmlformats.org/drawingml/2006/main">
+              <a:graphicData uri="http://schemas.openxmlformats.org/drawingml/2006/picture">
+                <pic:pic xmlns:pic="http://schemas.openxmlformats.org/drawingml/2006/picture">
+                  <pic:nvPicPr>
+                    <pic:cNvPr id="1" name=""/>
+                    <pic:cNvPicPr/>
+                  </pic:nvPicPr>
+                  <pic:blipFill>
+                    <a:blip r:embed="rId32"/>
+                    <a:stretch>
+                      <a:fillRect/>
+                    </a:stretch>
+                  </pic:blipFill>
+                  <pic:spPr>
+                    <a:xfrm>
+                      <a:off x="0" y="0"/>
+                      <a:ext cx="3247601" cy="4480648"/>
+                    </a:xfrm>
+                    <a:prstGeom prst="rect">
+                      <a:avLst/>
+                    </a:prstGeom>
+                  </pic:spPr>
+                </pic:pic>
+              </a:graphicData>
+            </a:graphic>
+          </wp:inline>
+        </w:drawing>
+      </w:r>
+    </w:p>
+    <w:p>
+      <w:pPr>
+        <w:rPr>
+          <w:lang w:val="fi-FI"/>
+        </w:rPr>
+      </w:pPr>
+    </w:p>
     <w:p>
       <w:pPr>
         <w:pStyle w:val="Heading1"/>
       </w:pPr>
-      <w:bookmarkStart w:id="16" w:name="_Toc8388852"/>
+      <w:bookmarkStart w:id="20" w:name="_Toc25826957"/>
       <w:r>
         <w:t>Firmware updates</w:t>
       </w:r>
-      <w:bookmarkEnd w:id="16"/>
+      <w:bookmarkEnd w:id="20"/>
     </w:p>
     <w:p>
       <w:pPr>
@@ -5661,10 +7675,15 @@
       </w:r>
     </w:p>
     <w:p>
+      <w:pPr>
+        <w:rPr>
+          <w:color w:val="0563C1" w:themeColor="hyperlink"/>
+        </w:rPr>
+      </w:pPr>
       <w:r>
         <w:t xml:space="preserve">The most up-to-date instructions for updating firmware can be found at: </w:t>
       </w:r>
-      <w:hyperlink r:id="rId32" w:anchor="Downloading_the_firmware" w:history="1">
+      <w:hyperlink r:id="rId33" w:anchor="Downloading_the_firmware" w:history="1">
         <w:r>
           <w:rPr>
             <w:rStyle w:val="Hyperlink"/>
@@ -5673,6 +7692,116 @@
           <w:t>https://speeduino.com/wiki/index.php/Compiling_and_Installing_Firmware#Downloading_the_firmware</w:t>
         </w:r>
       </w:hyperlink>
+    </w:p>
+    <w:p>
+      <w:r>
+        <w:t>When writing th</w:t>
+      </w:r>
+      <w:r>
+        <w:t>ese</w:t>
+      </w:r>
+      <w:r>
+        <w:t xml:space="preserve"> instructions</w:t>
+      </w:r>
+      <w:r>
+        <w:t xml:space="preserve">, best way to load in new firmware is </w:t>
+      </w:r>
+      <w:proofErr w:type="spellStart"/>
+      <w:r>
+        <w:t>speedyloader</w:t>
+      </w:r>
+      <w:proofErr w:type="spellEnd"/>
+      <w:r>
+        <w:t>, which can be found from the link above.</w:t>
+      </w:r>
+    </w:p>
+    <w:p>
+      <w:r>
+        <w:rPr>
+          <w:noProof/>
+        </w:rPr>
+        <w:lastRenderedPageBreak/>
+        <w:drawing>
+          <wp:inline distT="0" distB="0" distL="0" distR="0" wp14:anchorId="44DA398C" wp14:editId="02DE7F83">
+            <wp:extent cx="5943600" cy="4892675"/>
+            <wp:effectExtent l="0" t="0" r="0" b="3175"/>
+            <wp:docPr id="15" name="Picture 15"/>
+            <wp:cNvGraphicFramePr>
+              <a:graphicFrameLocks xmlns:a="http://schemas.openxmlformats.org/drawingml/2006/main" noChangeAspect="1"/>
+            </wp:cNvGraphicFramePr>
+            <a:graphic xmlns:a="http://schemas.openxmlformats.org/drawingml/2006/main">
+              <a:graphicData uri="http://schemas.openxmlformats.org/drawingml/2006/picture">
+                <pic:pic xmlns:pic="http://schemas.openxmlformats.org/drawingml/2006/picture">
+                  <pic:nvPicPr>
+                    <pic:cNvPr id="1" name=""/>
+                    <pic:cNvPicPr/>
+                  </pic:nvPicPr>
+                  <pic:blipFill>
+                    <a:blip r:embed="rId34"/>
+                    <a:stretch>
+                      <a:fillRect/>
+                    </a:stretch>
+                  </pic:blipFill>
+                  <pic:spPr>
+                    <a:xfrm>
+                      <a:off x="0" y="0"/>
+                      <a:ext cx="5943600" cy="4892675"/>
+                    </a:xfrm>
+                    <a:prstGeom prst="rect">
+                      <a:avLst/>
+                    </a:prstGeom>
+                  </pic:spPr>
+                </pic:pic>
+              </a:graphicData>
+            </a:graphic>
+          </wp:inline>
+        </w:drawing>
+      </w:r>
+    </w:p>
+    <w:p>
+      <w:r>
+        <w:t xml:space="preserve">Using the </w:t>
+      </w:r>
+      <w:proofErr w:type="spellStart"/>
+      <w:r>
+        <w:t>speedyloader</w:t>
+      </w:r>
+      <w:proofErr w:type="spellEnd"/>
+      <w:r>
+        <w:t xml:space="preserve"> is easy. Choose the FW version you want to use (normally the latest one) and after that “Choose Port” and select the COM port you saw in device manager previously. Then click “upload” and </w:t>
+      </w:r>
+      <w:proofErr w:type="spellStart"/>
+      <w:r>
+        <w:t>speedyloader</w:t>
+      </w:r>
+      <w:proofErr w:type="spellEnd"/>
+      <w:r>
+        <w:t xml:space="preserve"> will automatically upload the FW version. It also adds corresponding </w:t>
+      </w:r>
+      <w:proofErr w:type="spellStart"/>
+      <w:r>
+        <w:t>TunerStusio</w:t>
+      </w:r>
+      <w:proofErr w:type="spellEnd"/>
+      <w:r>
+        <w:t xml:space="preserve"> .</w:t>
+      </w:r>
+      <w:proofErr w:type="spellStart"/>
+      <w:r>
+        <w:t>ini</w:t>
+      </w:r>
+      <w:proofErr w:type="spellEnd"/>
+      <w:r>
+        <w:t xml:space="preserve"> -file to downloads folder. If you are working with new ecu without any previous firmware, there is M52 </w:t>
+      </w:r>
+      <w:proofErr w:type="spellStart"/>
+      <w:r>
+        <w:t>basetune</w:t>
+      </w:r>
+      <w:proofErr w:type="spellEnd"/>
+      <w:r>
+        <w:t xml:space="preserve"> available under “Base tunes”</w:t>
+      </w:r>
     </w:p>
     <w:p>
       <w:r>
@@ -7013,7 +9142,7 @@
 </file>
 
 <file path=customXml/itemProps1.xml><?xml version="1.0" encoding="utf-8"?>
-<ds:datastoreItem xmlns:ds="http://schemas.openxmlformats.org/officeDocument/2006/customXml" ds:itemID="{4335BE92-B42B-4E34-9B51-684590A51E5F}">
+<ds:datastoreItem xmlns:ds="http://schemas.openxmlformats.org/officeDocument/2006/customXml" ds:itemID="{990B4272-973A-45E6-81A2-EF710CBE77B2}">
   <ds:schemaRefs>
     <ds:schemaRef ds:uri="http://schemas.openxmlformats.org/officeDocument/2006/bibliography"/>
   </ds:schemaRefs>

</xml_diff>